<commit_message>
design, uml, dan bab 3
</commit_message>
<xml_diff>
--- a/Naskah/Rancangan Bangun Aplikasi Pengelolaan Data Bengkel Berbasis Web Menggunakan PHP MySQL.docx
+++ b/Naskah/Rancangan Bangun Aplikasi Pengelolaan Data Bengkel Berbasis Web Menggunakan PHP MySQL.docx
@@ -5,7 +5,7 @@
     <w:p>
       <w:pPr>
         <w:pStyle w:val="Heading1"/>
-        <w:spacing w:before="0" w:line="480" w:lineRule="auto"/>
+        <w:spacing w:before="0" w:line="360" w:lineRule="auto"/>
         <w:ind w:left="357" w:hanging="357"/>
         <w:jc w:val="center"/>
       </w:pPr>
@@ -17,18 +17,8 @@
           <w:ilvl w:val="0"/>
           <w:numId w:val="0"/>
         </w:numPr>
-        <w:spacing w:before="0" w:line="480" w:lineRule="auto"/>
+        <w:spacing w:before="0" w:line="360" w:lineRule="auto"/>
         <w:jc w:val="center"/>
-        <w:rPr>
-          <w:rFonts w:cs="Times New Roman"/>
-          <w:b w:val="0"/>
-          <w:bCs/>
-          <w:color w:val="000000" w:themeColor="text1"/>
-          <w:sz w:val="28"/>
-          <w:szCs w:val="28"/>
-        </w:rPr>
-      </w:pPr>
-      <w:r>
         <w:rPr>
           <w:rFonts w:cs="Times New Roman"/>
           <w:bCs/>
@@ -36,9 +26,19 @@
           <w:sz w:val="28"/>
           <w:szCs w:val="28"/>
         </w:rPr>
+      </w:pPr>
+      <w:r>
+        <w:rPr>
+          <w:rFonts w:cs="Times New Roman"/>
+          <w:bCs/>
+          <w:color w:val="000000" w:themeColor="text1"/>
+          <w:sz w:val="28"/>
+          <w:szCs w:val="28"/>
+        </w:rPr>
         <w:t>PENDAHULUAN</w:t>
       </w:r>
     </w:p>
+    <w:p/>
     <w:p>
       <w:pPr>
         <w:pStyle w:val="Heading2"/>
@@ -65,7 +65,7 @@
     <w:p>
       <w:pPr>
         <w:spacing w:line="480" w:lineRule="auto"/>
-        <w:ind w:left="357" w:firstLine="720"/>
+        <w:ind w:left="714" w:firstLine="720"/>
         <w:jc w:val="both"/>
         <w:rPr>
           <w:rFonts w:ascii="Times New Roman" w:hAnsi="Times New Roman" w:cs="Times New Roman"/>
@@ -159,7 +159,7 @@
     <w:p>
       <w:pPr>
         <w:spacing w:line="480" w:lineRule="auto"/>
-        <w:ind w:left="357" w:firstLine="720"/>
+        <w:ind w:left="714" w:firstLine="720"/>
         <w:jc w:val="both"/>
         <w:rPr>
           <w:rFonts w:ascii="Times New Roman" w:hAnsi="Times New Roman" w:cs="Times New Roman"/>
@@ -289,7 +289,7 @@
     <w:p>
       <w:pPr>
         <w:spacing w:line="480" w:lineRule="auto"/>
-        <w:ind w:left="357" w:firstLine="720"/>
+        <w:ind w:left="714" w:firstLine="720"/>
         <w:jc w:val="both"/>
         <w:rPr>
           <w:rFonts w:ascii="Times New Roman" w:hAnsi="Times New Roman" w:cs="Times New Roman"/>
@@ -323,7 +323,7 @@
           <w:szCs w:val="24"/>
           <w:lang w:val="en-US"/>
         </w:rPr>
-        <w:t>. Pemilik juga kesulitan untuk mengetahui ketersediaan stock dari sparepart yang ada di bengkel sehingga menyulitkan ketika akan melakukan pemesanan kepada supplier</w:t>
+        <w:t xml:space="preserve">. Pemilik juga kesulitan untuk mengetahui ketersediaan stock dari sparepart yang ada di bengkel sehingga menyulitkan ketika akan melakukan </w:t>
       </w:r>
       <w:r>
         <w:rPr>
@@ -332,13 +332,23 @@
           <w:szCs w:val="24"/>
           <w:lang w:val="en-US"/>
         </w:rPr>
+        <w:lastRenderedPageBreak/>
+        <w:t>pemesanan kepada supplier</w:t>
+      </w:r>
+      <w:r>
+        <w:rPr>
+          <w:rFonts w:ascii="Times New Roman" w:hAnsi="Times New Roman" w:cs="Times New Roman"/>
+          <w:sz w:val="24"/>
+          <w:szCs w:val="24"/>
+          <w:lang w:val="en-US"/>
+        </w:rPr>
         <w:t xml:space="preserve"> dan pemilik kesulitan dalam menghitung insentif jasa mekanik.</w:t>
       </w:r>
     </w:p>
     <w:p>
       <w:pPr>
         <w:spacing w:line="480" w:lineRule="auto"/>
-        <w:ind w:left="357" w:firstLine="720"/>
+        <w:ind w:left="714" w:firstLine="720"/>
         <w:jc w:val="both"/>
         <w:rPr>
           <w:rFonts w:ascii="Times New Roman" w:hAnsi="Times New Roman" w:cs="Times New Roman"/>
@@ -354,7 +364,6 @@
           <w:szCs w:val="24"/>
           <w:lang w:val="id-ID"/>
         </w:rPr>
-        <w:lastRenderedPageBreak/>
         <w:t>Sesuai dengan p</w:t>
       </w:r>
       <w:r>
@@ -480,7 +489,7 @@
           <w:numId w:val="2"/>
         </w:numPr>
         <w:spacing w:line="480" w:lineRule="auto"/>
-        <w:ind w:left="723"/>
+        <w:ind w:left="1276" w:hanging="425"/>
         <w:jc w:val="both"/>
       </w:pPr>
       <w:r>
@@ -504,7 +513,7 @@
           <w:numId w:val="2"/>
         </w:numPr>
         <w:spacing w:line="480" w:lineRule="auto"/>
-        <w:ind w:left="723"/>
+        <w:ind w:left="1276" w:hanging="425"/>
         <w:jc w:val="both"/>
       </w:pPr>
       <w:r>
@@ -546,7 +555,7 @@
           <w:numId w:val="2"/>
         </w:numPr>
         <w:spacing w:line="480" w:lineRule="auto"/>
-        <w:ind w:left="723"/>
+        <w:ind w:left="1276" w:hanging="425"/>
         <w:jc w:val="both"/>
       </w:pPr>
       <w:r>
@@ -712,6 +721,7 @@
           <w:szCs w:val="24"/>
           <w:lang w:val="en-US"/>
         </w:rPr>
+        <w:lastRenderedPageBreak/>
         <w:t>Rumusan Masalah</w:t>
       </w:r>
     </w:p>
@@ -746,7 +756,6 @@
         <w:jc w:val="both"/>
       </w:pPr>
       <w:r>
-        <w:lastRenderedPageBreak/>
         <w:t xml:space="preserve">Bagaimana alur kerja sistem </w:t>
       </w:r>
       <w:r>
@@ -978,6 +987,30 @@
     </w:p>
     <w:p>
       <w:pPr>
+        <w:spacing w:line="480" w:lineRule="auto"/>
+        <w:ind w:left="720" w:firstLine="720"/>
+        <w:jc w:val="both"/>
+        <w:rPr>
+          <w:rFonts w:ascii="Times New Roman" w:hAnsi="Times New Roman" w:cs="Times New Roman"/>
+          <w:sz w:val="24"/>
+          <w:szCs w:val="24"/>
+        </w:rPr>
+      </w:pPr>
+    </w:p>
+    <w:p>
+      <w:pPr>
+        <w:spacing w:line="480" w:lineRule="auto"/>
+        <w:ind w:left="720" w:firstLine="720"/>
+        <w:jc w:val="both"/>
+        <w:rPr>
+          <w:rFonts w:ascii="Times New Roman" w:hAnsi="Times New Roman" w:cs="Times New Roman"/>
+          <w:sz w:val="24"/>
+          <w:szCs w:val="24"/>
+        </w:rPr>
+      </w:pPr>
+    </w:p>
+    <w:p>
+      <w:pPr>
         <w:pStyle w:val="ListParagraph"/>
         <w:numPr>
           <w:ilvl w:val="0"/>
@@ -993,6 +1026,7 @@
         <w:rPr>
           <w:lang w:val="id-ID"/>
         </w:rPr>
+        <w:lastRenderedPageBreak/>
         <w:t>Bagi Penulis</w:t>
       </w:r>
     </w:p>
@@ -1012,17 +1046,6 @@
         </w:rPr>
         <w:t>Sarana untuk menerapkan teori dan ilmu pengetahuan lainnya yang telah diperoleh selama perkuliahan dan dapat menambah ilmu serta wawasan tentang keduanya. Melatih penulis berfikir kritis dan sistematis dalam menghadapi masalah   yang terjadi.</w:t>
       </w:r>
-    </w:p>
-    <w:p>
-      <w:pPr>
-        <w:pStyle w:val="ListParagraph"/>
-        <w:spacing w:line="480" w:lineRule="auto"/>
-        <w:ind w:left="927" w:firstLine="720"/>
-        <w:jc w:val="both"/>
-        <w:rPr>
-          <w:lang w:val="id-ID"/>
-        </w:rPr>
-      </w:pPr>
     </w:p>
     <w:p>
       <w:pPr>
@@ -1041,7 +1064,6 @@
         <w:rPr>
           <w:lang w:val="id-ID"/>
         </w:rPr>
-        <w:lastRenderedPageBreak/>
         <w:t xml:space="preserve">Bagi </w:t>
       </w:r>
       <w:r>
@@ -1338,6 +1360,7 @@
           <w:sz w:val="24"/>
           <w:szCs w:val="24"/>
         </w:rPr>
+        <w:lastRenderedPageBreak/>
         <w:t>Bab ini memaparkan teori</w:t>
       </w:r>
       <w:r>
@@ -1372,16 +1395,7 @@
           <w:sz w:val="24"/>
           <w:szCs w:val="24"/>
         </w:rPr>
-        <w:t xml:space="preserve"> dan menganalisa masalah yang dihadapi secara teori dasar maupun teori khusus yang digunakan sebagai acuan untuk menyelesaikan topik permasalahan yang akan dibahas. Landasan teori ini dibuat berdasarkan </w:t>
-      </w:r>
-      <w:r>
-        <w:rPr>
-          <w:rFonts w:ascii="Times New Roman" w:hAnsi="Times New Roman" w:cs="Times New Roman"/>
-          <w:sz w:val="24"/>
-          <w:szCs w:val="24"/>
-        </w:rPr>
-        <w:lastRenderedPageBreak/>
-        <w:t xml:space="preserve">sumber-sumber yang ada, seperti buku, majalah dan situs internet yang berkaitan. </w:t>
+        <w:t xml:space="preserve"> dan menganalisa masalah yang dihadapi secara teori dasar maupun teori khusus yang digunakan sebagai acuan untuk menyelesaikan topik permasalahan yang akan dibahas. Landasan teori ini dibuat berdasarkan sumber-sumber yang ada, seperti buku, majalah dan situs internet yang berkaitan. </w:t>
       </w:r>
     </w:p>
     <w:p>
@@ -1600,7 +1614,7 @@
     <w:p>
       <w:pPr>
         <w:pStyle w:val="Heading1"/>
-        <w:spacing w:before="0" w:line="480" w:lineRule="auto"/>
+        <w:spacing w:before="0" w:line="360" w:lineRule="auto"/>
         <w:ind w:left="357" w:hanging="357"/>
         <w:jc w:val="center"/>
         <w:rPr>
@@ -1615,18 +1629,8 @@
           <w:ilvl w:val="0"/>
           <w:numId w:val="0"/>
         </w:numPr>
-        <w:spacing w:before="0" w:line="480" w:lineRule="auto"/>
+        <w:spacing w:before="0" w:line="360" w:lineRule="auto"/>
         <w:jc w:val="center"/>
-        <w:rPr>
-          <w:rFonts w:cs="Times New Roman"/>
-          <w:b w:val="0"/>
-          <w:bCs/>
-          <w:color w:val="000000" w:themeColor="text1"/>
-          <w:sz w:val="28"/>
-          <w:szCs w:val="28"/>
-        </w:rPr>
-      </w:pPr>
-      <w:r>
         <w:rPr>
           <w:rFonts w:cs="Times New Roman"/>
           <w:bCs/>
@@ -1634,9 +1638,19 @@
           <w:sz w:val="28"/>
           <w:szCs w:val="28"/>
         </w:rPr>
+      </w:pPr>
+      <w:r>
+        <w:rPr>
+          <w:rFonts w:cs="Times New Roman"/>
+          <w:bCs/>
+          <w:color w:val="000000" w:themeColor="text1"/>
+          <w:sz w:val="28"/>
+          <w:szCs w:val="28"/>
+        </w:rPr>
         <w:t>LANDASAN TEORI</w:t>
       </w:r>
     </w:p>
+    <w:p/>
     <w:p>
       <w:pPr>
         <w:pStyle w:val="Heading2"/>
@@ -1662,7 +1676,7 @@
     <w:p>
       <w:pPr>
         <w:pStyle w:val="Heading3"/>
-        <w:spacing w:line="480" w:lineRule="auto"/>
+        <w:spacing w:before="0" w:line="480" w:lineRule="auto"/>
         <w:ind w:left="1077" w:hanging="357"/>
         <w:jc w:val="both"/>
         <w:rPr>
@@ -4042,7 +4056,7 @@
           <w:numId w:val="0"/>
         </w:numPr>
         <w:spacing w:before="0" w:line="480" w:lineRule="auto"/>
-        <w:ind w:left="1797" w:firstLine="363"/>
+        <w:ind w:left="1440" w:firstLine="363"/>
         <w:jc w:val="both"/>
         <w:rPr>
           <w:rFonts w:ascii="Times New Roman" w:hAnsi="Times New Roman" w:cs="Times New Roman"/>
@@ -4626,7 +4640,25 @@
           <w:sz w:val="24"/>
           <w:szCs w:val="24"/>
         </w:rPr>
-        <w:t xml:space="preserve">Metode waterfall ini sebenarnya adalah “Linear Sequential Model”, yang sering juga disebut dengan “classic lyfe cycle” atau model waterfall. Metode ini muncul pertama kali sekitar tahun 1970 sehingga sering dianggap kuno, tetapi merupakan model/metode yang paling banyak dipakai di dalam Software Engineering (SE). </w:t>
+        <w:t>Metode waterfall ini sebenarnya adalah “Linear Sequential Model”, yang sering juga disebut dengan “</w:t>
+      </w:r>
+      <w:r>
+        <w:rPr>
+          <w:rFonts w:ascii="Times New Roman" w:hAnsi="Times New Roman" w:cs="Times New Roman"/>
+          <w:i/>
+          <w:iCs/>
+          <w:sz w:val="24"/>
+          <w:szCs w:val="24"/>
+        </w:rPr>
+        <w:t>classic lyfe cycle</w:t>
+      </w:r>
+      <w:r>
+        <w:rPr>
+          <w:rFonts w:ascii="Times New Roman" w:hAnsi="Times New Roman" w:cs="Times New Roman"/>
+          <w:sz w:val="24"/>
+          <w:szCs w:val="24"/>
+        </w:rPr>
+        <w:t xml:space="preserve">” atau model waterfall. Metode ini muncul pertama kali sekitar tahun 1970 sehingga sering dianggap kuno, tetapi merupakan model/metode yang paling banyak dipakai di dalam Software Engineering (SE). </w:t>
       </w:r>
     </w:p>
     <w:p>
@@ -12958,7 +12990,6 @@
                 <w:sz w:val="24"/>
                 <w:szCs w:val="24"/>
               </w:rPr>
-              <w:lastRenderedPageBreak/>
               <w:t>4</w:t>
             </w:r>
           </w:p>
@@ -17830,7 +17861,7 @@
     <w:p>
       <w:pPr>
         <w:spacing w:after="0" w:line="480" w:lineRule="auto"/>
-        <w:ind w:left="720" w:firstLine="720"/>
+        <w:ind w:left="1077" w:firstLine="363"/>
         <w:jc w:val="both"/>
         <w:rPr>
           <w:rFonts w:ascii="Times New Roman" w:hAnsi="Times New Roman" w:cs="Times New Roman"/>
@@ -17844,7 +17875,16 @@
           <w:sz w:val="24"/>
           <w:lang w:val="id-ID"/>
         </w:rPr>
-        <w:t xml:space="preserve">PHP awalnya dikembangkan oleh seorang programmer bernama Rasmus Lerdorf pada tahun 1995, namun semenjak itu selalu dikembangkan oleh kelompok independent yang disebut Group PHP. Menurut Ardhana (2014:65) PHP merupakan bahasa pemrograman berbasis </w:t>
+        <w:t xml:space="preserve">PHP awalnya dikembangkan oleh seorang programmer bernama Rasmus Lerdorf pada tahun 1995, namun semenjak itu selalu dikembangkan oleh kelompok independent yang disebut Group PHP. Menurut Ardhana (2014:65) PHP merupakan bahasa pemrograman </w:t>
+      </w:r>
+      <w:r>
+        <w:rPr>
+          <w:rFonts w:ascii="Times New Roman" w:hAnsi="Times New Roman" w:cs="Times New Roman"/>
+          <w:sz w:val="24"/>
+          <w:lang w:val="id-ID"/>
+        </w:rPr>
+        <w:lastRenderedPageBreak/>
+        <w:t xml:space="preserve">berbasis </w:t>
       </w:r>
       <w:r>
         <w:rPr>
@@ -17862,16 +17902,7 @@
           <w:sz w:val="24"/>
           <w:lang w:val="id-ID"/>
         </w:rPr>
-        <w:t xml:space="preserve"> yang </w:t>
-      </w:r>
-      <w:r>
-        <w:rPr>
-          <w:rFonts w:ascii="Times New Roman" w:hAnsi="Times New Roman" w:cs="Times New Roman"/>
-          <w:sz w:val="24"/>
-          <w:lang w:val="id-ID"/>
-        </w:rPr>
-        <w:lastRenderedPageBreak/>
-        <w:t xml:space="preserve">dapat melakukan parsing </w:t>
+        <w:t xml:space="preserve"> yang dapat melakukan parsing </w:t>
       </w:r>
       <w:r>
         <w:rPr>
@@ -17976,7 +18007,7 @@
     <w:p>
       <w:pPr>
         <w:spacing w:after="0" w:line="480" w:lineRule="auto"/>
-        <w:ind w:left="1077" w:firstLine="720"/>
+        <w:ind w:left="1077" w:firstLine="363"/>
         <w:jc w:val="both"/>
         <w:rPr>
           <w:rFonts w:ascii="Times New Roman" w:hAnsi="Times New Roman" w:cs="Times New Roman"/>
@@ -18046,7 +18077,7 @@
     <w:p>
       <w:pPr>
         <w:spacing w:after="0" w:line="480" w:lineRule="auto"/>
-        <w:ind w:left="1077" w:firstLine="720"/>
+        <w:ind w:left="1077" w:firstLine="363"/>
         <w:contextualSpacing/>
         <w:jc w:val="both"/>
         <w:rPr>
@@ -25024,7 +25055,7 @@
     <w:p>
       <w:pPr>
         <w:pStyle w:val="Heading1"/>
-        <w:spacing w:before="0" w:line="480" w:lineRule="auto"/>
+        <w:spacing w:before="0" w:line="360" w:lineRule="auto"/>
         <w:ind w:left="357" w:hanging="357"/>
         <w:jc w:val="center"/>
         <w:rPr>
@@ -25039,18 +25070,8 @@
           <w:ilvl w:val="0"/>
           <w:numId w:val="0"/>
         </w:numPr>
-        <w:spacing w:before="0" w:line="480" w:lineRule="auto"/>
+        <w:spacing w:before="0" w:line="360" w:lineRule="auto"/>
         <w:jc w:val="center"/>
-        <w:rPr>
-          <w:rFonts w:cs="Times New Roman"/>
-          <w:b w:val="0"/>
-          <w:bCs/>
-          <w:color w:val="000000" w:themeColor="text1"/>
-          <w:sz w:val="28"/>
-          <w:szCs w:val="28"/>
-        </w:rPr>
-      </w:pPr>
-      <w:r>
         <w:rPr>
           <w:rFonts w:cs="Times New Roman"/>
           <w:bCs/>
@@ -25058,7 +25079,266 @@
           <w:sz w:val="28"/>
           <w:szCs w:val="28"/>
         </w:rPr>
+      </w:pPr>
+      <w:r>
+        <w:rPr>
+          <w:rFonts w:cs="Times New Roman"/>
+          <w:bCs/>
+          <w:color w:val="000000" w:themeColor="text1"/>
+          <w:sz w:val="28"/>
+          <w:szCs w:val="28"/>
+        </w:rPr>
         <w:t>METODE PENELITIAN</w:t>
+      </w:r>
+    </w:p>
+    <w:p/>
+    <w:p>
+      <w:pPr>
+        <w:pStyle w:val="Heading2"/>
+        <w:spacing w:line="480" w:lineRule="auto"/>
+        <w:ind w:left="714" w:hanging="357"/>
+        <w:jc w:val="both"/>
+        <w:rPr>
+          <w:rFonts w:cs="Times New Roman"/>
+          <w:b w:val="0"/>
+          <w:bCs/>
+          <w:szCs w:val="24"/>
+        </w:rPr>
+      </w:pPr>
+      <w:r>
+        <w:rPr>
+          <w:rFonts w:cs="Times New Roman"/>
+          <w:bCs/>
+          <w:szCs w:val="24"/>
+        </w:rPr>
+        <w:t>Profile Bengkel Sabit Shop</w:t>
+      </w:r>
+    </w:p>
+    <w:p>
+      <w:pPr>
+        <w:pStyle w:val="Heading3"/>
+        <w:spacing w:before="0" w:line="480" w:lineRule="auto"/>
+        <w:ind w:left="1077" w:hanging="357"/>
+        <w:jc w:val="both"/>
+        <w:rPr>
+          <w:rFonts w:ascii="Times New Roman" w:hAnsi="Times New Roman" w:cs="Times New Roman"/>
+          <w:b/>
+          <w:bCs/>
+          <w:color w:val="auto"/>
+        </w:rPr>
+      </w:pPr>
+      <w:r>
+        <w:rPr>
+          <w:rFonts w:ascii="Times New Roman" w:hAnsi="Times New Roman" w:cs="Times New Roman"/>
+          <w:b/>
+          <w:bCs/>
+          <w:color w:val="auto"/>
+        </w:rPr>
+        <w:t>Gambaran Umum</w:t>
+      </w:r>
+    </w:p>
+    <w:p>
+      <w:pPr>
+        <w:spacing w:after="0" w:line="480" w:lineRule="auto"/>
+        <w:ind w:left="1077" w:firstLine="363"/>
+        <w:jc w:val="both"/>
+        <w:rPr>
+          <w:rFonts w:ascii="Times New Roman" w:hAnsi="Times New Roman" w:cs="Times New Roman"/>
+          <w:iCs/>
+          <w:sz w:val="24"/>
+          <w:szCs w:val="24"/>
+          <w:lang w:val="en-US"/>
+        </w:rPr>
+      </w:pPr>
+      <w:r>
+        <w:rPr>
+          <w:rFonts w:ascii="Times New Roman" w:hAnsi="Times New Roman" w:cs="Times New Roman"/>
+          <w:iCs/>
+          <w:sz w:val="24"/>
+          <w:szCs w:val="24"/>
+          <w:lang w:val="en-US"/>
+        </w:rPr>
+        <w:t>Bengkel Sabit Shop</w:t>
+      </w:r>
+      <w:r>
+        <w:rPr>
+          <w:rFonts w:ascii="Times New Roman" w:hAnsi="Times New Roman" w:cs="Times New Roman"/>
+          <w:iCs/>
+          <w:sz w:val="24"/>
+          <w:szCs w:val="24"/>
+          <w:lang w:val="id-ID"/>
+        </w:rPr>
+        <w:t xml:space="preserve"> adalah </w:t>
+      </w:r>
+      <w:r>
+        <w:rPr>
+          <w:rFonts w:ascii="Times New Roman" w:hAnsi="Times New Roman" w:cs="Times New Roman"/>
+          <w:iCs/>
+          <w:sz w:val="24"/>
+          <w:szCs w:val="24"/>
+          <w:lang w:val="en-US"/>
+        </w:rPr>
+        <w:t xml:space="preserve">sebuah </w:t>
+      </w:r>
+      <w:r>
+        <w:rPr>
+          <w:rFonts w:ascii="Times New Roman" w:hAnsi="Times New Roman" w:cs="Times New Roman"/>
+          <w:iCs/>
+          <w:sz w:val="24"/>
+          <w:szCs w:val="24"/>
+          <w:lang w:val="en-US"/>
+        </w:rPr>
+        <w:t>usaha</w:t>
+      </w:r>
+      <w:r>
+        <w:rPr>
+          <w:rFonts w:ascii="Times New Roman" w:hAnsi="Times New Roman" w:cs="Times New Roman"/>
+          <w:iCs/>
+          <w:sz w:val="24"/>
+          <w:szCs w:val="24"/>
+          <w:lang w:val="id-ID"/>
+        </w:rPr>
+        <w:t xml:space="preserve"> yang </w:t>
+      </w:r>
+      <w:r>
+        <w:rPr>
+          <w:rFonts w:ascii="Times New Roman" w:hAnsi="Times New Roman" w:cs="Times New Roman"/>
+          <w:iCs/>
+          <w:sz w:val="24"/>
+          <w:szCs w:val="24"/>
+          <w:lang w:val="en-US"/>
+        </w:rPr>
+        <w:t xml:space="preserve">bergerak dalam bidang perbaikan atau bengkel kendaraan khusus kendaraan beroda dua (motor). Selain itu, ada juga bidang lain yang dibuka yaitu bidang jasa </w:t>
+      </w:r>
+      <w:r>
+        <w:rPr>
+          <w:rFonts w:ascii="Times New Roman" w:hAnsi="Times New Roman" w:cs="Times New Roman"/>
+          <w:iCs/>
+          <w:sz w:val="24"/>
+          <w:szCs w:val="24"/>
+          <w:lang w:val="en-US"/>
+        </w:rPr>
+        <w:t>modifikasi</w:t>
+      </w:r>
+      <w:r>
+        <w:rPr>
+          <w:rFonts w:ascii="Times New Roman" w:hAnsi="Times New Roman" w:cs="Times New Roman"/>
+          <w:iCs/>
+          <w:sz w:val="24"/>
+          <w:szCs w:val="24"/>
+          <w:lang w:val="id-ID"/>
+        </w:rPr>
+        <w:t>.</w:t>
+      </w:r>
+      <w:r>
+        <w:rPr>
+          <w:rFonts w:ascii="Times New Roman" w:hAnsi="Times New Roman" w:cs="Times New Roman"/>
+          <w:iCs/>
+          <w:sz w:val="24"/>
+          <w:szCs w:val="24"/>
+          <w:lang w:val="en-US"/>
+        </w:rPr>
+        <w:t xml:space="preserve"> </w:t>
+      </w:r>
+      <w:r>
+        <w:rPr>
+          <w:rFonts w:ascii="Times New Roman" w:hAnsi="Times New Roman" w:cs="Times New Roman"/>
+          <w:iCs/>
+          <w:sz w:val="24"/>
+          <w:szCs w:val="24"/>
+          <w:lang w:val="en-US"/>
+        </w:rPr>
+        <w:t xml:space="preserve">Bengkel Sabit Shop </w:t>
+      </w:r>
+      <w:r>
+        <w:rPr>
+          <w:rFonts w:ascii="Times New Roman" w:hAnsi="Times New Roman" w:cs="Times New Roman"/>
+          <w:iCs/>
+          <w:sz w:val="24"/>
+          <w:szCs w:val="24"/>
+          <w:lang w:val="en-US"/>
+        </w:rPr>
+        <w:t xml:space="preserve">berlokasi di Desa </w:t>
+      </w:r>
+      <w:r>
+        <w:rPr>
+          <w:rFonts w:ascii="Times New Roman" w:hAnsi="Times New Roman" w:cs="Times New Roman"/>
+          <w:iCs/>
+          <w:sz w:val="24"/>
+          <w:szCs w:val="24"/>
+          <w:lang w:val="en-US"/>
+        </w:rPr>
+        <w:t>Warung Bongkok</w:t>
+      </w:r>
+      <w:r>
+        <w:rPr>
+          <w:rFonts w:ascii="Times New Roman" w:hAnsi="Times New Roman" w:cs="Times New Roman"/>
+          <w:iCs/>
+          <w:sz w:val="24"/>
+          <w:szCs w:val="24"/>
+          <w:lang w:val="en-US"/>
+        </w:rPr>
+        <w:t xml:space="preserve">, Kecamatan Cikarang </w:t>
+      </w:r>
+      <w:r>
+        <w:rPr>
+          <w:rFonts w:ascii="Times New Roman" w:hAnsi="Times New Roman" w:cs="Times New Roman"/>
+          <w:iCs/>
+          <w:sz w:val="24"/>
+          <w:szCs w:val="24"/>
+          <w:lang w:val="en-US"/>
+        </w:rPr>
+        <w:t>Barat</w:t>
+      </w:r>
+      <w:r>
+        <w:rPr>
+          <w:rFonts w:ascii="Times New Roman" w:hAnsi="Times New Roman" w:cs="Times New Roman"/>
+          <w:iCs/>
+          <w:sz w:val="24"/>
+          <w:szCs w:val="24"/>
+          <w:lang w:val="en-US"/>
+        </w:rPr>
+        <w:t xml:space="preserve"> Kabupaten Bekasi. </w:t>
+      </w:r>
+      <w:r>
+        <w:rPr>
+          <w:rFonts w:ascii="Times New Roman" w:hAnsi="Times New Roman" w:cs="Times New Roman"/>
+          <w:iCs/>
+          <w:sz w:val="24"/>
+          <w:szCs w:val="24"/>
+          <w:lang w:val="en-US"/>
+        </w:rPr>
+        <w:t>Bengkel</w:t>
+      </w:r>
+      <w:r>
+        <w:rPr>
+          <w:rFonts w:ascii="Times New Roman" w:hAnsi="Times New Roman" w:cs="Times New Roman"/>
+          <w:iCs/>
+          <w:sz w:val="24"/>
+          <w:szCs w:val="24"/>
+          <w:lang w:val="en-US"/>
+        </w:rPr>
+        <w:t xml:space="preserve"> ini sudah berdiri sejak tahun 20</w:t>
+      </w:r>
+      <w:r>
+        <w:rPr>
+          <w:rFonts w:ascii="Times New Roman" w:hAnsi="Times New Roman" w:cs="Times New Roman"/>
+          <w:iCs/>
+          <w:sz w:val="24"/>
+          <w:szCs w:val="24"/>
+          <w:lang w:val="en-US"/>
+        </w:rPr>
+        <w:t>12</w:t>
+      </w:r>
+      <w:r>
+        <w:rPr>
+          <w:rFonts w:ascii="Times New Roman" w:hAnsi="Times New Roman" w:cs="Times New Roman"/>
+          <w:iCs/>
+          <w:sz w:val="24"/>
+          <w:szCs w:val="24"/>
+          <w:lang w:val="en-US"/>
+        </w:rPr>
+        <w:t>.</w:t>
       </w:r>
     </w:p>
     <w:p>
@@ -25066,57 +25346,15 @@
         <w:pStyle w:val="Heading2"/>
         <w:spacing w:before="0" w:line="480" w:lineRule="auto"/>
         <w:ind w:left="714" w:hanging="357"/>
-        <w:jc w:val="both"/>
-        <w:rPr>
-          <w:rFonts w:cs="Times New Roman"/>
-          <w:b w:val="0"/>
-          <w:bCs/>
-          <w:szCs w:val="24"/>
-        </w:rPr>
-      </w:pPr>
-      <w:r>
-        <w:rPr>
-          <w:rFonts w:cs="Times New Roman"/>
-          <w:bCs/>
-          <w:szCs w:val="24"/>
-        </w:rPr>
-        <w:t>Desain Penelitian</w:t>
-      </w:r>
-    </w:p>
-    <w:p>
-      <w:pPr>
-        <w:spacing w:after="0" w:line="480" w:lineRule="auto"/>
-        <w:ind w:left="720" w:firstLine="720"/>
-        <w:jc w:val="both"/>
-        <w:rPr>
-          <w:rFonts w:ascii="Times New Roman" w:hAnsi="Times New Roman" w:cs="Times New Roman"/>
-          <w:sz w:val="24"/>
-          <w:szCs w:val="24"/>
-        </w:rPr>
-      </w:pPr>
-      <w:r>
-        <w:rPr>
-          <w:rFonts w:ascii="Times New Roman" w:hAnsi="Times New Roman" w:cs="Times New Roman"/>
-          <w:sz w:val="24"/>
-          <w:szCs w:val="24"/>
-        </w:rPr>
-        <w:t>Menurut Umar (20</w:t>
-      </w:r>
-      <w:r>
-        <w:rPr>
-          <w:rFonts w:ascii="Times New Roman" w:hAnsi="Times New Roman" w:cs="Times New Roman"/>
-          <w:sz w:val="24"/>
-          <w:szCs w:val="24"/>
-        </w:rPr>
-        <w:t>15</w:t>
-      </w:r>
-      <w:r>
-        <w:rPr>
-          <w:rFonts w:ascii="Times New Roman" w:hAnsi="Times New Roman" w:cs="Times New Roman"/>
-          <w:sz w:val="24"/>
-          <w:szCs w:val="24"/>
-        </w:rPr>
-        <w:t>:6) desain penelitian dapat diartikan sebagai suatu rencana kerja yang terstruktur dalam hal hubungan-hubungan antara variable secara komprehensif sedemikian rupa agar hasil risetnya dapat memberikan jawaban atas pertanyaan-pertanyaan riset. Rencana tersebut mencakup hal-hal yang akan dilakukan riset, mulai dari membuat hipotesis dan implikasinya secara operasional sampai analisis akhir.</w:t>
+        <w:rPr>
+          <w:lang w:val="en-US"/>
+        </w:rPr>
+      </w:pPr>
+      <w:r>
+        <w:rPr>
+          <w:lang w:val="en-US"/>
+        </w:rPr>
+        <w:t>Visi dan Misi</w:t>
       </w:r>
     </w:p>
     <w:p>
@@ -25124,12 +25362,12 @@
         <w:pStyle w:val="Heading3"/>
         <w:spacing w:before="0" w:line="480" w:lineRule="auto"/>
         <w:ind w:left="1077" w:hanging="357"/>
-        <w:jc w:val="both"/>
         <w:rPr>
           <w:rFonts w:ascii="Times New Roman" w:hAnsi="Times New Roman" w:cs="Times New Roman"/>
           <w:b/>
           <w:bCs/>
           <w:color w:val="auto"/>
+          <w:lang w:val="en-US"/>
         </w:rPr>
       </w:pPr>
       <w:r>
@@ -25138,131 +25376,93 @@
           <w:b/>
           <w:bCs/>
           <w:color w:val="auto"/>
-        </w:rPr>
-        <w:t>Pendekatan Penelitian</w:t>
+          <w:lang w:val="en-US"/>
+        </w:rPr>
+        <w:t>Visi</w:t>
       </w:r>
     </w:p>
     <w:p>
       <w:pPr>
         <w:spacing w:after="0" w:line="480" w:lineRule="auto"/>
-        <w:ind w:left="1077" w:firstLine="363"/>
-        <w:jc w:val="both"/>
-        <w:rPr>
-          <w:rFonts w:ascii="Times New Roman" w:hAnsi="Times New Roman" w:cs="Times New Roman"/>
+        <w:ind w:left="1440" w:firstLine="363"/>
+        <w:jc w:val="both"/>
+        <w:rPr>
+          <w:rFonts w:ascii="Times New Roman" w:hAnsi="Times New Roman" w:cs="Times New Roman"/>
+          <w:iCs/>
           <w:sz w:val="24"/>
           <w:szCs w:val="24"/>
-        </w:rPr>
-      </w:pPr>
-      <w:r>
-        <w:rPr>
-          <w:rFonts w:ascii="Times New Roman" w:hAnsi="Times New Roman" w:cs="Times New Roman"/>
+          <w:lang w:val="en-US"/>
+        </w:rPr>
+      </w:pPr>
+      <w:r>
+        <w:rPr>
+          <w:rFonts w:ascii="Times New Roman" w:hAnsi="Times New Roman" w:cs="Times New Roman"/>
+          <w:iCs/>
           <w:sz w:val="24"/>
           <w:szCs w:val="24"/>
-        </w:rPr>
-        <w:t>Dalam penelitian ini penulis menggunakan pendekatan kuantitatif. Cresweel (20</w:t>
-      </w:r>
-      <w:r>
-        <w:rPr>
-          <w:rFonts w:ascii="Times New Roman" w:hAnsi="Times New Roman" w:cs="Times New Roman"/>
+          <w:lang w:val="en-US"/>
+        </w:rPr>
+        <w:t xml:space="preserve">Visi </w:t>
+      </w:r>
+      <w:r>
+        <w:rPr>
+          <w:rFonts w:ascii="Times New Roman" w:hAnsi="Times New Roman" w:cs="Times New Roman"/>
+          <w:iCs/>
           <w:sz w:val="24"/>
           <w:szCs w:val="24"/>
-        </w:rPr>
-        <w:t>12</w:t>
-      </w:r>
-      <w:r>
-        <w:rPr>
-          <w:rFonts w:ascii="Times New Roman" w:hAnsi="Times New Roman" w:cs="Times New Roman"/>
+          <w:lang w:val="en-US"/>
+        </w:rPr>
+        <w:t>Bengkel Sabit Shop</w:t>
+      </w:r>
+      <w:r>
+        <w:rPr>
+          <w:rFonts w:ascii="Times New Roman" w:hAnsi="Times New Roman" w:cs="Times New Roman"/>
+          <w:iCs/>
           <w:sz w:val="24"/>
           <w:szCs w:val="24"/>
-        </w:rPr>
-        <w:t xml:space="preserve">, hlm. 24) menyatakan bahwa, “pendekatan kuantitatif adalah pengukuran data kuantitatif dan statistik objektif melalui perhitungan ilmiah berasal dari sampel orang-orang atau penduduk yang diminta menjawab atas sejumlah pertanyaan tentang survey untuk menentukan frekuensi dan prosentase tanggapan mereka”. </w:t>
-      </w:r>
-    </w:p>
-    <w:p>
-      <w:pPr>
-        <w:spacing w:after="0" w:line="480" w:lineRule="auto"/>
-        <w:ind w:left="1077" w:firstLine="363"/>
-        <w:jc w:val="both"/>
-        <w:rPr>
-          <w:rFonts w:ascii="Times New Roman" w:hAnsi="Times New Roman" w:cs="Times New Roman"/>
+          <w:lang w:val="en-US"/>
+        </w:rPr>
+        <w:t xml:space="preserve"> yaitu “</w:t>
+      </w:r>
+      <w:r>
+        <w:rPr>
+          <w:rFonts w:ascii="Times New Roman" w:hAnsi="Times New Roman" w:cs="Times New Roman"/>
+          <w:iCs/>
           <w:sz w:val="24"/>
           <w:szCs w:val="24"/>
-        </w:rPr>
-      </w:pPr>
-      <w:r>
-        <w:rPr>
-          <w:rFonts w:ascii="Times New Roman" w:hAnsi="Times New Roman" w:cs="Times New Roman"/>
+          <w:lang w:val="id-ID"/>
+        </w:rPr>
+        <w:t>Menjadi pusat reparasi motor yang menyediakan spare part dan jasa servis yang mengutamakan pada kepuasan pelanggan didukung</w:t>
+      </w:r>
+      <w:r>
+        <w:rPr>
+          <w:rFonts w:ascii="Times New Roman" w:hAnsi="Times New Roman" w:cs="Times New Roman"/>
+          <w:iCs/>
           <w:sz w:val="24"/>
           <w:szCs w:val="24"/>
-        </w:rPr>
-        <w:t xml:space="preserve">Peneliti yang menggunakan pendekatan kuantitatif akan menguji suatu teori dengan cara merinci suatu hipotesis-hipotesis yang spesifik, lalu mengumpulkan data untuk mendukung atau membantah hipotesis-hipotesis tersebut. Pendekatan yang akan dilakukan dalam penelitian ini adalah pendekatan analisis kuantitatif berdasarkan informasi statistika. Pendekatan penelitian yang dalam menjawab permasalahan penelitian memerlukan pengukuran yang cermat terhadap variabel-variabel dari </w:t>
-      </w:r>
-      <w:r>
-        <w:rPr>
-          <w:rFonts w:ascii="Times New Roman" w:hAnsi="Times New Roman" w:cs="Times New Roman"/>
+          <w:lang w:val="en-US"/>
+        </w:rPr>
+        <w:t xml:space="preserve"> dengan </w:t>
+      </w:r>
+      <w:r>
+        <w:rPr>
+          <w:rFonts w:ascii="Times New Roman" w:hAnsi="Times New Roman" w:cs="Times New Roman"/>
+          <w:iCs/>
           <w:sz w:val="24"/>
           <w:szCs w:val="24"/>
-        </w:rPr>
-        <w:lastRenderedPageBreak/>
-        <w:t>objek yang diteliti untuk menghasilkan kesimpulan yang dapat digeneralisasikan terlepas dari konteks waktu, tempat dan situasi. Selain itu, penelitian kuantitatif menurut Sugiyono (2012, hlm. 11) Metode kuantitatif dapat diartikan sebagai metode penelitian yang berlandaskan pada filsafat positivisme. Metode ini digunakan untuk meneliti pada populasi atau sampel tertentu, pengumpulan data menggunakan instrumen penelitian, analisis data bersifat kuantitatif / statistik, dengan tujuan untuk menguji hipotesis yang telah ditetapkan.</w:t>
-      </w:r>
-    </w:p>
-    <w:p>
-      <w:pPr>
-        <w:spacing w:after="0" w:line="480" w:lineRule="auto"/>
-        <w:ind w:left="1077" w:firstLine="363"/>
-        <w:jc w:val="both"/>
-        <w:rPr>
-          <w:rFonts w:ascii="Times New Roman" w:hAnsi="Times New Roman" w:cs="Times New Roman"/>
+          <w:lang w:val="id-ID"/>
+        </w:rPr>
+        <w:t>tenaga ahli yang kompeten serta pelayanan yang optimal dan terpercaya.</w:t>
+      </w:r>
+      <w:r>
+        <w:rPr>
+          <w:rFonts w:ascii="Times New Roman" w:hAnsi="Times New Roman" w:cs="Times New Roman"/>
+          <w:iCs/>
           <w:sz w:val="24"/>
           <w:szCs w:val="24"/>
-        </w:rPr>
-      </w:pPr>
-      <w:r>
-        <w:rPr>
-          <w:rFonts w:ascii="Times New Roman" w:hAnsi="Times New Roman" w:cs="Times New Roman"/>
-          <w:sz w:val="24"/>
-          <w:szCs w:val="24"/>
-        </w:rPr>
-        <w:t xml:space="preserve">Berdasarkan pemaparan di atas, dapat disimpulkan bahwa pendekatan kuantitatif merupakan suatu pendekatan di dalam penelitian untuk menguji hipotesis dengan menggunakan uji data statistik yang akurat. Berdasarkan latar belakang dan rumusan masalah yang telah disebutkan, penelitian ini menggunakan pendekatan kuantitatif untuk mengolah data dengan menggunakan sistem informasi berbasis web pada </w:t>
-      </w:r>
-      <w:r>
-        <w:rPr>
-          <w:rFonts w:ascii="Times New Roman" w:hAnsi="Times New Roman" w:cs="Times New Roman"/>
-          <w:sz w:val="24"/>
-          <w:szCs w:val="24"/>
-        </w:rPr>
-        <w:t>Bengkel Sabit Shop</w:t>
-      </w:r>
-      <w:r>
-        <w:rPr>
-          <w:rFonts w:ascii="Times New Roman" w:hAnsi="Times New Roman" w:cs="Times New Roman"/>
-          <w:sz w:val="24"/>
-          <w:szCs w:val="24"/>
-        </w:rPr>
-        <w:t>.</w:t>
-      </w:r>
-    </w:p>
-    <w:p>
-      <w:pPr>
-        <w:pStyle w:val="Heading2"/>
-        <w:spacing w:before="0" w:line="480" w:lineRule="auto"/>
-        <w:ind w:left="714" w:hanging="357"/>
-        <w:jc w:val="both"/>
-        <w:rPr>
-          <w:rFonts w:cs="Times New Roman"/>
-          <w:b w:val="0"/>
-          <w:bCs/>
-          <w:szCs w:val="24"/>
-        </w:rPr>
-      </w:pPr>
-      <w:r>
-        <w:rPr>
-          <w:rFonts w:cs="Times New Roman"/>
-          <w:bCs/>
-          <w:szCs w:val="24"/>
-        </w:rPr>
-        <w:t>Profile Bengkel Sabit Shop</w:t>
+          <w:lang w:val="en-US"/>
+        </w:rPr>
+        <w:t>”</w:t>
       </w:r>
     </w:p>
     <w:p>
@@ -25270,12 +25470,12 @@
         <w:pStyle w:val="Heading3"/>
         <w:spacing w:before="0" w:line="480" w:lineRule="auto"/>
         <w:ind w:left="1077" w:hanging="357"/>
-        <w:jc w:val="both"/>
         <w:rPr>
           <w:rFonts w:ascii="Times New Roman" w:hAnsi="Times New Roman" w:cs="Times New Roman"/>
           <w:b/>
           <w:bCs/>
           <w:color w:val="auto"/>
+          <w:lang w:val="en-US"/>
         </w:rPr>
       </w:pPr>
       <w:r>
@@ -25284,355 +25484,6 @@
           <w:b/>
           <w:bCs/>
           <w:color w:val="auto"/>
-        </w:rPr>
-        <w:t>Gambaran Umum</w:t>
-      </w:r>
-    </w:p>
-    <w:p>
-      <w:pPr>
-        <w:spacing w:after="0" w:line="480" w:lineRule="auto"/>
-        <w:ind w:left="1077" w:firstLine="363"/>
-        <w:jc w:val="both"/>
-        <w:rPr>
-          <w:rFonts w:ascii="Times New Roman" w:hAnsi="Times New Roman" w:cs="Times New Roman"/>
-          <w:iCs/>
-          <w:sz w:val="24"/>
-          <w:szCs w:val="24"/>
-          <w:lang w:val="en-US"/>
-        </w:rPr>
-      </w:pPr>
-      <w:r>
-        <w:rPr>
-          <w:rFonts w:ascii="Times New Roman" w:hAnsi="Times New Roman" w:cs="Times New Roman"/>
-          <w:iCs/>
-          <w:sz w:val="24"/>
-          <w:szCs w:val="24"/>
-          <w:lang w:val="en-US"/>
-        </w:rPr>
-        <w:t>Bengkel Sabit Shop</w:t>
-      </w:r>
-      <w:r>
-        <w:rPr>
-          <w:rFonts w:ascii="Times New Roman" w:hAnsi="Times New Roman" w:cs="Times New Roman"/>
-          <w:iCs/>
-          <w:sz w:val="24"/>
-          <w:szCs w:val="24"/>
-          <w:lang w:val="id-ID"/>
-        </w:rPr>
-        <w:t xml:space="preserve"> adalah </w:t>
-      </w:r>
-      <w:r>
-        <w:rPr>
-          <w:rFonts w:ascii="Times New Roman" w:hAnsi="Times New Roman" w:cs="Times New Roman"/>
-          <w:iCs/>
-          <w:sz w:val="24"/>
-          <w:szCs w:val="24"/>
-          <w:lang w:val="en-US"/>
-        </w:rPr>
-        <w:t xml:space="preserve">sebuah </w:t>
-      </w:r>
-      <w:r>
-        <w:rPr>
-          <w:rFonts w:ascii="Times New Roman" w:hAnsi="Times New Roman" w:cs="Times New Roman"/>
-          <w:iCs/>
-          <w:sz w:val="24"/>
-          <w:szCs w:val="24"/>
-          <w:lang w:val="en-US"/>
-        </w:rPr>
-        <w:t>usaha</w:t>
-      </w:r>
-      <w:r>
-        <w:rPr>
-          <w:rFonts w:ascii="Times New Roman" w:hAnsi="Times New Roman" w:cs="Times New Roman"/>
-          <w:iCs/>
-          <w:sz w:val="24"/>
-          <w:szCs w:val="24"/>
-          <w:lang w:val="id-ID"/>
-        </w:rPr>
-        <w:t xml:space="preserve"> yang </w:t>
-      </w:r>
-      <w:r>
-        <w:rPr>
-          <w:rFonts w:ascii="Times New Roman" w:hAnsi="Times New Roman" w:cs="Times New Roman"/>
-          <w:iCs/>
-          <w:sz w:val="24"/>
-          <w:szCs w:val="24"/>
-          <w:lang w:val="en-US"/>
-        </w:rPr>
-        <w:t xml:space="preserve">bergerak dalam bidang perbaikan atau bengkel kendaraan khusus kendaraan beroda dua (motor). Selain itu, ada juga bidang lain yang dibuka yaitu bidang jasa </w:t>
-      </w:r>
-      <w:r>
-        <w:rPr>
-          <w:rFonts w:ascii="Times New Roman" w:hAnsi="Times New Roman" w:cs="Times New Roman"/>
-          <w:iCs/>
-          <w:sz w:val="24"/>
-          <w:szCs w:val="24"/>
-          <w:lang w:val="en-US"/>
-        </w:rPr>
-        <w:t>modifikasi</w:t>
-      </w:r>
-      <w:r>
-        <w:rPr>
-          <w:rFonts w:ascii="Times New Roman" w:hAnsi="Times New Roman" w:cs="Times New Roman"/>
-          <w:iCs/>
-          <w:sz w:val="24"/>
-          <w:szCs w:val="24"/>
-          <w:lang w:val="id-ID"/>
-        </w:rPr>
-        <w:t>.</w:t>
-      </w:r>
-      <w:r>
-        <w:rPr>
-          <w:rFonts w:ascii="Times New Roman" w:hAnsi="Times New Roman" w:cs="Times New Roman"/>
-          <w:iCs/>
-          <w:sz w:val="24"/>
-          <w:szCs w:val="24"/>
-          <w:lang w:val="en-US"/>
-        </w:rPr>
-        <w:t xml:space="preserve"> </w:t>
-      </w:r>
-      <w:r>
-        <w:rPr>
-          <w:rFonts w:ascii="Times New Roman" w:hAnsi="Times New Roman" w:cs="Times New Roman"/>
-          <w:iCs/>
-          <w:sz w:val="24"/>
-          <w:szCs w:val="24"/>
-          <w:lang w:val="en-US"/>
-        </w:rPr>
-        <w:t xml:space="preserve">Bengkel Sabit Shop </w:t>
-      </w:r>
-      <w:r>
-        <w:rPr>
-          <w:rFonts w:ascii="Times New Roman" w:hAnsi="Times New Roman" w:cs="Times New Roman"/>
-          <w:iCs/>
-          <w:sz w:val="24"/>
-          <w:szCs w:val="24"/>
-          <w:lang w:val="en-US"/>
-        </w:rPr>
-        <w:t xml:space="preserve">berlokasi di Desa </w:t>
-      </w:r>
-      <w:r>
-        <w:rPr>
-          <w:rFonts w:ascii="Times New Roman" w:hAnsi="Times New Roman" w:cs="Times New Roman"/>
-          <w:iCs/>
-          <w:sz w:val="24"/>
-          <w:szCs w:val="24"/>
-          <w:lang w:val="en-US"/>
-        </w:rPr>
-        <w:t>Warung Bongkok</w:t>
-      </w:r>
-      <w:r>
-        <w:rPr>
-          <w:rFonts w:ascii="Times New Roman" w:hAnsi="Times New Roman" w:cs="Times New Roman"/>
-          <w:iCs/>
-          <w:sz w:val="24"/>
-          <w:szCs w:val="24"/>
-          <w:lang w:val="en-US"/>
-        </w:rPr>
-        <w:t xml:space="preserve">, Kecamatan Cikarang </w:t>
-      </w:r>
-      <w:r>
-        <w:rPr>
-          <w:rFonts w:ascii="Times New Roman" w:hAnsi="Times New Roman" w:cs="Times New Roman"/>
-          <w:iCs/>
-          <w:sz w:val="24"/>
-          <w:szCs w:val="24"/>
-          <w:lang w:val="en-US"/>
-        </w:rPr>
-        <w:t>Barat</w:t>
-      </w:r>
-      <w:r>
-        <w:rPr>
-          <w:rFonts w:ascii="Times New Roman" w:hAnsi="Times New Roman" w:cs="Times New Roman"/>
-          <w:iCs/>
-          <w:sz w:val="24"/>
-          <w:szCs w:val="24"/>
-          <w:lang w:val="en-US"/>
-        </w:rPr>
-        <w:t xml:space="preserve"> Kabupaten Bekasi. </w:t>
-      </w:r>
-      <w:r>
-        <w:rPr>
-          <w:rFonts w:ascii="Times New Roman" w:hAnsi="Times New Roman" w:cs="Times New Roman"/>
-          <w:iCs/>
-          <w:sz w:val="24"/>
-          <w:szCs w:val="24"/>
-          <w:lang w:val="en-US"/>
-        </w:rPr>
-        <w:t>Bengkel</w:t>
-      </w:r>
-      <w:r>
-        <w:rPr>
-          <w:rFonts w:ascii="Times New Roman" w:hAnsi="Times New Roman" w:cs="Times New Roman"/>
-          <w:iCs/>
-          <w:sz w:val="24"/>
-          <w:szCs w:val="24"/>
-          <w:lang w:val="en-US"/>
-        </w:rPr>
-        <w:t xml:space="preserve"> ini sudah berdiri sejak tahun 20</w:t>
-      </w:r>
-      <w:r>
-        <w:rPr>
-          <w:rFonts w:ascii="Times New Roman" w:hAnsi="Times New Roman" w:cs="Times New Roman"/>
-          <w:iCs/>
-          <w:sz w:val="24"/>
-          <w:szCs w:val="24"/>
-          <w:lang w:val="en-US"/>
-        </w:rPr>
-        <w:t>12</w:t>
-      </w:r>
-      <w:r>
-        <w:rPr>
-          <w:rFonts w:ascii="Times New Roman" w:hAnsi="Times New Roman" w:cs="Times New Roman"/>
-          <w:iCs/>
-          <w:sz w:val="24"/>
-          <w:szCs w:val="24"/>
-          <w:lang w:val="en-US"/>
-        </w:rPr>
-        <w:t>.</w:t>
-      </w:r>
-    </w:p>
-    <w:p>
-      <w:pPr>
-        <w:pStyle w:val="Heading3"/>
-        <w:spacing w:line="480" w:lineRule="auto"/>
-        <w:rPr>
-          <w:rFonts w:ascii="Times New Roman" w:hAnsi="Times New Roman" w:cs="Times New Roman"/>
-          <w:b/>
-          <w:bCs/>
-          <w:color w:val="000000" w:themeColor="text1"/>
-          <w:lang w:val="en-US"/>
-        </w:rPr>
-      </w:pPr>
-      <w:r>
-        <w:rPr>
-          <w:rFonts w:ascii="Times New Roman" w:hAnsi="Times New Roman" w:cs="Times New Roman"/>
-          <w:b/>
-          <w:bCs/>
-          <w:color w:val="000000" w:themeColor="text1"/>
-          <w:lang w:val="en-US"/>
-        </w:rPr>
-        <w:lastRenderedPageBreak/>
-        <w:t>Visi dan Misi</w:t>
-      </w:r>
-    </w:p>
-    <w:p>
-      <w:pPr>
-        <w:pStyle w:val="Heading4"/>
-        <w:spacing w:line="480" w:lineRule="auto"/>
-        <w:rPr>
-          <w:b/>
-          <w:bCs/>
-          <w:lang w:val="en-US"/>
-        </w:rPr>
-      </w:pPr>
-      <w:r>
-        <w:rPr>
-          <w:b/>
-          <w:bCs/>
-          <w:lang w:val="en-US"/>
-        </w:rPr>
-        <w:t>Visi</w:t>
-      </w:r>
-    </w:p>
-    <w:p>
-      <w:pPr>
-        <w:spacing w:after="0" w:line="480" w:lineRule="auto"/>
-        <w:ind w:left="1440" w:firstLine="363"/>
-        <w:jc w:val="both"/>
-        <w:rPr>
-          <w:rFonts w:ascii="Times New Roman" w:hAnsi="Times New Roman" w:cs="Times New Roman"/>
-          <w:iCs/>
-          <w:sz w:val="24"/>
-          <w:szCs w:val="24"/>
-          <w:lang w:val="en-US"/>
-        </w:rPr>
-      </w:pPr>
-      <w:r>
-        <w:rPr>
-          <w:rFonts w:ascii="Times New Roman" w:hAnsi="Times New Roman" w:cs="Times New Roman"/>
-          <w:iCs/>
-          <w:sz w:val="24"/>
-          <w:szCs w:val="24"/>
-          <w:lang w:val="en-US"/>
-        </w:rPr>
-        <w:t xml:space="preserve">Visi </w:t>
-      </w:r>
-      <w:r>
-        <w:rPr>
-          <w:rFonts w:ascii="Times New Roman" w:hAnsi="Times New Roman" w:cs="Times New Roman"/>
-          <w:iCs/>
-          <w:sz w:val="24"/>
-          <w:szCs w:val="24"/>
-          <w:lang w:val="en-US"/>
-        </w:rPr>
-        <w:t>Bengkel Sabit Shop</w:t>
-      </w:r>
-      <w:r>
-        <w:rPr>
-          <w:rFonts w:ascii="Times New Roman" w:hAnsi="Times New Roman" w:cs="Times New Roman"/>
-          <w:iCs/>
-          <w:sz w:val="24"/>
-          <w:szCs w:val="24"/>
-          <w:lang w:val="en-US"/>
-        </w:rPr>
-        <w:t xml:space="preserve"> yaitu “</w:t>
-      </w:r>
-      <w:r>
-        <w:rPr>
-          <w:rFonts w:ascii="Times New Roman" w:hAnsi="Times New Roman" w:cs="Times New Roman"/>
-          <w:iCs/>
-          <w:sz w:val="24"/>
-          <w:szCs w:val="24"/>
-          <w:lang w:val="id-ID"/>
-        </w:rPr>
-        <w:t>Menjadi pusat reparasi motor yang menyediakan spare part dan jasa servis yang mengutamakan pada kepuasan pelanggan didukung</w:t>
-      </w:r>
-      <w:r>
-        <w:rPr>
-          <w:rFonts w:ascii="Times New Roman" w:hAnsi="Times New Roman" w:cs="Times New Roman"/>
-          <w:iCs/>
-          <w:sz w:val="24"/>
-          <w:szCs w:val="24"/>
-          <w:lang w:val="en-US"/>
-        </w:rPr>
-        <w:t xml:space="preserve"> dengan </w:t>
-      </w:r>
-      <w:r>
-        <w:rPr>
-          <w:rFonts w:ascii="Times New Roman" w:hAnsi="Times New Roman" w:cs="Times New Roman"/>
-          <w:iCs/>
-          <w:sz w:val="24"/>
-          <w:szCs w:val="24"/>
-          <w:lang w:val="id-ID"/>
-        </w:rPr>
-        <w:t>tenaga ahli yang kompeten serta pelayanan yang optimal dan terpercaya.</w:t>
-      </w:r>
-      <w:r>
-        <w:rPr>
-          <w:rFonts w:ascii="Times New Roman" w:hAnsi="Times New Roman" w:cs="Times New Roman"/>
-          <w:iCs/>
-          <w:sz w:val="24"/>
-          <w:szCs w:val="24"/>
-          <w:lang w:val="en-US"/>
-        </w:rPr>
-        <w:t>”</w:t>
-      </w:r>
-    </w:p>
-    <w:p>
-      <w:pPr>
-        <w:pStyle w:val="Heading4"/>
-        <w:spacing w:line="480" w:lineRule="auto"/>
-        <w:rPr>
-          <w:b/>
-          <w:bCs/>
-          <w:lang w:val="en-US"/>
-        </w:rPr>
-      </w:pPr>
-      <w:r>
-        <w:rPr>
-          <w:b/>
-          <w:bCs/>
           <w:lang w:val="en-US"/>
         </w:rPr>
         <w:t>Misi</w:t>
@@ -25725,6 +25576,7 @@
           <w:iCs/>
           <w:lang w:val="en-US"/>
         </w:rPr>
+        <w:lastRenderedPageBreak/>
         <w:t>Selalu mendahulukan kepentingan pelanggan dan karyawan sebelum keuntungan untuk bengkel.</w:t>
       </w:r>
     </w:p>
@@ -25759,27 +25611,15 @@
     </w:p>
     <w:p>
       <w:pPr>
-        <w:pStyle w:val="Heading3"/>
-        <w:spacing w:before="0" w:line="480" w:lineRule="auto"/>
-        <w:ind w:left="1077" w:hanging="357"/>
-        <w:jc w:val="both"/>
-        <w:rPr>
-          <w:rFonts w:ascii="Times New Roman" w:hAnsi="Times New Roman" w:cs="Times New Roman"/>
-          <w:b/>
-          <w:bCs/>
-          <w:color w:val="auto"/>
+        <w:pStyle w:val="Heading2"/>
+        <w:rPr>
           <w:lang w:val="en-US"/>
         </w:rPr>
       </w:pPr>
       <w:r>
         <w:rPr>
-          <w:rFonts w:ascii="Times New Roman" w:hAnsi="Times New Roman" w:cs="Times New Roman"/>
-          <w:b/>
-          <w:bCs/>
-          <w:color w:val="auto"/>
           <w:lang w:val="en-US"/>
         </w:rPr>
-        <w:lastRenderedPageBreak/>
         <w:t>Struktur Organisasi</w:t>
       </w:r>
     </w:p>
@@ -25982,6 +25822,48 @@
     </w:p>
     <w:p>
       <w:pPr>
+        <w:rPr>
+          <w:lang w:val="en-US"/>
+        </w:rPr>
+      </w:pPr>
+    </w:p>
+    <w:p>
+      <w:pPr>
+        <w:rPr>
+          <w:lang w:val="en-US"/>
+        </w:rPr>
+      </w:pPr>
+    </w:p>
+    <w:p>
+      <w:pPr>
+        <w:rPr>
+          <w:lang w:val="en-US"/>
+        </w:rPr>
+      </w:pPr>
+    </w:p>
+    <w:p>
+      <w:pPr>
+        <w:rPr>
+          <w:lang w:val="en-US"/>
+        </w:rPr>
+      </w:pPr>
+    </w:p>
+    <w:p>
+      <w:pPr>
+        <w:rPr>
+          <w:lang w:val="en-US"/>
+        </w:rPr>
+      </w:pPr>
+    </w:p>
+    <w:p>
+      <w:pPr>
+        <w:rPr>
+          <w:lang w:val="en-US"/>
+        </w:rPr>
+      </w:pPr>
+    </w:p>
+    <w:p>
+      <w:pPr>
         <w:pStyle w:val="Heading3"/>
         <w:spacing w:before="0" w:line="480" w:lineRule="auto"/>
         <w:ind w:left="1077" w:hanging="357"/>
@@ -26002,6 +25884,7 @@
           <w:color w:val="auto"/>
           <w:lang w:val="en-US"/>
         </w:rPr>
+        <w:lastRenderedPageBreak/>
         <w:t>Tugas dan Wewenang</w:t>
       </w:r>
     </w:p>
@@ -26187,20 +26070,6 @@
     </w:p>
     <w:p>
       <w:pPr>
-        <w:rPr>
-          <w:lang w:val="id-ID"/>
-        </w:rPr>
-      </w:pPr>
-    </w:p>
-    <w:p>
-      <w:pPr>
-        <w:rPr>
-          <w:lang w:val="id-ID"/>
-        </w:rPr>
-      </w:pPr>
-    </w:p>
-    <w:p>
-      <w:pPr>
         <w:pStyle w:val="ListParagraph"/>
         <w:numPr>
           <w:ilvl w:val="4"/>
@@ -26217,7 +26086,6 @@
         <w:rPr>
           <w:lang w:val="en-US"/>
         </w:rPr>
-        <w:lastRenderedPageBreak/>
         <w:t>Kepala Mekanik</w:t>
       </w:r>
     </w:p>
@@ -26364,6 +26232,20 @@
     </w:p>
     <w:p>
       <w:pPr>
+        <w:rPr>
+          <w:lang w:val="en-US"/>
+        </w:rPr>
+      </w:pPr>
+    </w:p>
+    <w:p>
+      <w:pPr>
+        <w:rPr>
+          <w:lang w:val="en-US"/>
+        </w:rPr>
+      </w:pPr>
+    </w:p>
+    <w:p>
+      <w:pPr>
         <w:pStyle w:val="ListParagraph"/>
         <w:numPr>
           <w:ilvl w:val="4"/>
@@ -26380,6 +26262,7 @@
         <w:rPr>
           <w:lang w:val="en-US"/>
         </w:rPr>
+        <w:lastRenderedPageBreak/>
         <w:t>Counter Part</w:t>
       </w:r>
     </w:p>
@@ -26464,21 +26347,9 @@
     </w:p>
     <w:p>
       <w:pPr>
-        <w:rPr>
-          <w:lang w:val="en-US"/>
-        </w:rPr>
-      </w:pPr>
-      <w:r>
-        <w:rPr>
-          <w:lang w:val="en-US"/>
-        </w:rPr>
-        <w:br w:type="page"/>
-      </w:r>
-    </w:p>
-    <w:p>
-      <w:pPr>
         <w:pStyle w:val="Heading3"/>
-        <w:spacing w:line="480" w:lineRule="auto"/>
+        <w:spacing w:before="0" w:line="480" w:lineRule="auto"/>
+        <w:ind w:left="1077" w:hanging="357"/>
         <w:rPr>
           <w:rFonts w:ascii="Times New Roman" w:hAnsi="Times New Roman" w:cs="Times New Roman"/>
           <w:b/>
@@ -26495,7 +26366,6 @@
           <w:color w:val="auto"/>
           <w:lang w:val="en-US"/>
         </w:rPr>
-        <w:lastRenderedPageBreak/>
         <w:t>Prosedur Sistem Berjalan</w:t>
       </w:r>
     </w:p>
@@ -26790,6 +26660,26 @@
     </w:p>
     <w:p>
       <w:pPr>
+        <w:rPr>
+          <w:rFonts w:ascii="Times New Roman" w:hAnsi="Times New Roman" w:cs="Times New Roman"/>
+          <w:sz w:val="24"/>
+          <w:szCs w:val="24"/>
+          <w:lang w:val="en-US"/>
+        </w:rPr>
+      </w:pPr>
+    </w:p>
+    <w:p>
+      <w:pPr>
+        <w:rPr>
+          <w:rFonts w:ascii="Times New Roman" w:hAnsi="Times New Roman" w:cs="Times New Roman"/>
+          <w:sz w:val="24"/>
+          <w:szCs w:val="24"/>
+          <w:lang w:val="en-US"/>
+        </w:rPr>
+      </w:pPr>
+    </w:p>
+    <w:p>
+      <w:pPr>
         <w:spacing w:after="0" w:line="480" w:lineRule="auto"/>
         <w:ind w:left="1394"/>
         <w:jc w:val="both"/>
@@ -26807,6 +26697,7 @@
           <w:szCs w:val="28"/>
           <w:lang w:val="en-US"/>
         </w:rPr>
+        <w:lastRenderedPageBreak/>
         <w:tab/>
       </w:r>
       <w:r>
@@ -26959,7 +26850,6 @@
           <w:iCs/>
           <w:lang w:val="en-US"/>
         </w:rPr>
-        <w:lastRenderedPageBreak/>
         <w:t>Counter part memberikan data ke kasir tentang spare part yang digunakan dan kasir membuat hitungan biayanya</w:t>
       </w:r>
       <w:r>
@@ -27122,7 +27012,591 @@
           <w:iCs/>
           <w:lang w:val="en-US"/>
         </w:rPr>
-        <w:t>kegiatan atau aktivitas di bengkel pencatatan pembukuan dari penjualan sparepart dan service masih dilakukan secara manual, pengecekan ketersediaan stock masih dilakukan secara manual sehingga pemilik kesulitan untuk menentukan pemesanan sparepart kepada supplier, dan pemilik kesulitan dalam menghitung jasa insentif mekanik.</w:t>
+        <w:t xml:space="preserve">kegiatan atau aktivitas di bengkel pencatatan pembukuan dari penjualan sparepart dan service masih dilakukan secara manual, pengecekan ketersediaan stock masih </w:t>
+      </w:r>
+      <w:r>
+        <w:rPr>
+          <w:iCs/>
+          <w:lang w:val="en-US"/>
+        </w:rPr>
+        <w:lastRenderedPageBreak/>
+        <w:t>dilakukan secara manual sehingga pemilik kesulitan untuk menentukan pemesanan sparepart kepada supplier, dan pemilik kesulitan dalam menghitung jasa insentif mekanik.</w:t>
+      </w:r>
+    </w:p>
+    <w:p>
+      <w:pPr>
+        <w:pStyle w:val="Heading3"/>
+        <w:spacing w:before="0" w:line="480" w:lineRule="auto"/>
+        <w:ind w:left="1077" w:hanging="357"/>
+        <w:jc w:val="both"/>
+        <w:rPr>
+          <w:rFonts w:ascii="Times New Roman" w:hAnsi="Times New Roman" w:cs="Times New Roman"/>
+          <w:b/>
+          <w:bCs/>
+          <w:color w:val="auto"/>
+          <w:lang w:val="en-US"/>
+        </w:rPr>
+      </w:pPr>
+      <w:r>
+        <w:rPr>
+          <w:noProof/>
+          <w:lang w:val="en-US"/>
+        </w:rPr>
+        <w:drawing>
+          <wp:anchor distT="0" distB="0" distL="114300" distR="114300" simplePos="0" relativeHeight="251699200" behindDoc="0" locked="0" layoutInCell="1" allowOverlap="1" wp14:anchorId="32EFF774" wp14:editId="3733B23B">
+            <wp:simplePos x="0" y="0"/>
+            <wp:positionH relativeFrom="column">
+              <wp:posOffset>474021</wp:posOffset>
+            </wp:positionH>
+            <wp:positionV relativeFrom="paragraph">
+              <wp:posOffset>347345</wp:posOffset>
+            </wp:positionV>
+            <wp:extent cx="5039995" cy="3580130"/>
+            <wp:effectExtent l="0" t="0" r="8255" b="1270"/>
+            <wp:wrapSquare wrapText="bothSides"/>
+            <wp:docPr id="44" name="Picture 44"/>
+            <wp:cNvGraphicFramePr>
+              <a:graphicFrameLocks xmlns:a="http://schemas.openxmlformats.org/drawingml/2006/main" noChangeAspect="1"/>
+            </wp:cNvGraphicFramePr>
+            <a:graphic xmlns:a="http://schemas.openxmlformats.org/drawingml/2006/main">
+              <a:graphicData uri="http://schemas.openxmlformats.org/drawingml/2006/picture">
+                <pic:pic xmlns:pic="http://schemas.openxmlformats.org/drawingml/2006/picture">
+                  <pic:nvPicPr>
+                    <pic:cNvPr id="44" name="Picture 44"/>
+                    <pic:cNvPicPr/>
+                  </pic:nvPicPr>
+                  <pic:blipFill>
+                    <a:blip r:embed="rId41" cstate="print">
+                      <a:extLst>
+                        <a:ext uri="{28A0092B-C50C-407E-A947-70E740481C1C}">
+                          <a14:useLocalDpi xmlns:a14="http://schemas.microsoft.com/office/drawing/2010/main" val="0"/>
+                        </a:ext>
+                      </a:extLst>
+                    </a:blip>
+                    <a:stretch>
+                      <a:fillRect/>
+                    </a:stretch>
+                  </pic:blipFill>
+                  <pic:spPr>
+                    <a:xfrm>
+                      <a:off x="0" y="0"/>
+                      <a:ext cx="5039995" cy="3580130"/>
+                    </a:xfrm>
+                    <a:prstGeom prst="rect">
+                      <a:avLst/>
+                    </a:prstGeom>
+                  </pic:spPr>
+                </pic:pic>
+              </a:graphicData>
+            </a:graphic>
+            <wp14:sizeRelH relativeFrom="page">
+              <wp14:pctWidth>0</wp14:pctWidth>
+            </wp14:sizeRelH>
+            <wp14:sizeRelV relativeFrom="page">
+              <wp14:pctHeight>0</wp14:pctHeight>
+            </wp14:sizeRelV>
+          </wp:anchor>
+        </w:drawing>
+      </w:r>
+      <w:r>
+        <w:rPr>
+          <w:rFonts w:ascii="Times New Roman" w:hAnsi="Times New Roman" w:cs="Times New Roman"/>
+          <w:b/>
+          <w:bCs/>
+          <w:color w:val="auto"/>
+          <w:lang w:val="en-US"/>
+        </w:rPr>
+        <w:t>Flowchart Sistem Usulan</w:t>
+      </w:r>
+    </w:p>
+    <w:p>
+      <w:pPr>
+        <w:rPr>
+          <w:lang w:val="en-US"/>
+        </w:rPr>
+      </w:pPr>
+    </w:p>
+    <w:p>
+      <w:pPr>
+        <w:rPr>
+          <w:lang w:val="en-US"/>
+        </w:rPr>
+      </w:pPr>
+    </w:p>
+    <w:p>
+      <w:pPr>
+        <w:rPr>
+          <w:lang w:val="en-US"/>
+        </w:rPr>
+      </w:pPr>
+    </w:p>
+    <w:p>
+      <w:pPr>
+        <w:rPr>
+          <w:lang w:val="en-US"/>
+        </w:rPr>
+      </w:pPr>
+    </w:p>
+    <w:p>
+      <w:pPr>
+        <w:rPr>
+          <w:lang w:val="en-US"/>
+        </w:rPr>
+      </w:pPr>
+    </w:p>
+    <w:p>
+      <w:pPr>
+        <w:rPr>
+          <w:lang w:val="en-US"/>
+        </w:rPr>
+      </w:pPr>
+    </w:p>
+    <w:p>
+      <w:pPr>
+        <w:rPr>
+          <w:lang w:val="en-US"/>
+        </w:rPr>
+      </w:pPr>
+    </w:p>
+    <w:p>
+      <w:pPr>
+        <w:rPr>
+          <w:lang w:val="en-US"/>
+        </w:rPr>
+      </w:pPr>
+    </w:p>
+    <w:p>
+      <w:pPr>
+        <w:rPr>
+          <w:lang w:val="en-US"/>
+        </w:rPr>
+      </w:pPr>
+    </w:p>
+    <w:p>
+      <w:pPr>
+        <w:rPr>
+          <w:lang w:val="en-US"/>
+        </w:rPr>
+      </w:pPr>
+    </w:p>
+    <w:p>
+      <w:pPr>
+        <w:spacing w:after="0" w:line="480" w:lineRule="auto"/>
+        <w:ind w:left="1394"/>
+        <w:jc w:val="both"/>
+        <w:rPr>
+          <w:rFonts w:ascii="Times New Roman" w:hAnsi="Times New Roman" w:cs="Times New Roman"/>
+          <w:sz w:val="24"/>
+          <w:szCs w:val="24"/>
+          <w:lang w:val="id-ID"/>
+        </w:rPr>
+      </w:pPr>
+    </w:p>
+    <w:p>
+      <w:pPr>
+        <w:spacing w:after="0" w:line="480" w:lineRule="auto"/>
+        <w:ind w:left="1394"/>
+        <w:jc w:val="both"/>
+        <w:rPr>
+          <w:rFonts w:ascii="Times New Roman" w:hAnsi="Times New Roman" w:cs="Times New Roman"/>
+          <w:sz w:val="24"/>
+          <w:szCs w:val="24"/>
+          <w:lang w:val="id-ID"/>
+        </w:rPr>
+      </w:pPr>
+      <w:r>
+        <w:rPr>
+          <w:rFonts w:ascii="Times New Roman" w:hAnsi="Times New Roman" w:cs="Times New Roman"/>
+          <w:sz w:val="24"/>
+          <w:szCs w:val="24"/>
+          <w:lang w:val="id-ID"/>
+        </w:rPr>
+        <w:t>Penjelasan:</w:t>
+      </w:r>
+    </w:p>
+    <w:p>
+      <w:pPr>
+        <w:pStyle w:val="ListParagraph"/>
+        <w:numPr>
+          <w:ilvl w:val="4"/>
+          <w:numId w:val="1"/>
+        </w:numPr>
+        <w:spacing w:line="480" w:lineRule="auto"/>
+        <w:jc w:val="both"/>
+        <w:rPr>
+          <w:iCs/>
+          <w:lang w:val="id-ID"/>
+        </w:rPr>
+      </w:pPr>
+      <w:r>
+        <w:rPr>
+          <w:iCs/>
+          <w:lang w:val="en-US"/>
+        </w:rPr>
+        <w:t>Pelanggan datang ke bengkel dan mengatakan keluhan motor yang dihadapi atau menentukan service</w:t>
+      </w:r>
+      <w:r>
+        <w:rPr>
+          <w:iCs/>
+          <w:lang w:val="id-ID"/>
+        </w:rPr>
+        <w:t>.</w:t>
+      </w:r>
+    </w:p>
+    <w:p>
+      <w:pPr>
+        <w:pStyle w:val="ListParagraph"/>
+        <w:numPr>
+          <w:ilvl w:val="4"/>
+          <w:numId w:val="1"/>
+        </w:numPr>
+        <w:spacing w:line="480" w:lineRule="auto"/>
+        <w:ind w:left="1797" w:hanging="357"/>
+        <w:jc w:val="both"/>
+        <w:rPr>
+          <w:lang w:val="en-US"/>
+        </w:rPr>
+      </w:pPr>
+      <w:r>
+        <w:rPr>
+          <w:lang w:val="en-US"/>
+        </w:rPr>
+        <w:t>Pelanggan melakukan registrasi terlebih dahulu dan terinput dalam system database.</w:t>
+      </w:r>
+    </w:p>
+    <w:p>
+      <w:pPr>
+        <w:pStyle w:val="Heading1"/>
+        <w:numPr>
+          <w:ilvl w:val="4"/>
+          <w:numId w:val="1"/>
+        </w:numPr>
+        <w:spacing w:before="0" w:line="480" w:lineRule="auto"/>
+        <w:jc w:val="both"/>
+        <w:rPr>
+          <w:rFonts w:ascii="Times New Roman" w:hAnsi="Times New Roman" w:cs="Times New Roman"/>
+          <w:iCs/>
+          <w:color w:val="auto"/>
+          <w:sz w:val="24"/>
+          <w:szCs w:val="24"/>
+          <w:lang w:val="id-ID"/>
+        </w:rPr>
+      </w:pPr>
+      <w:r>
+        <w:rPr>
+          <w:rFonts w:ascii="Times New Roman" w:hAnsi="Times New Roman" w:cs="Times New Roman"/>
+          <w:iCs/>
+          <w:color w:val="auto"/>
+          <w:sz w:val="24"/>
+          <w:szCs w:val="24"/>
+          <w:lang w:val="en-US"/>
+        </w:rPr>
+        <w:t>Mekanik mengecek dan melakukan service</w:t>
+      </w:r>
+      <w:r>
+        <w:rPr>
+          <w:rFonts w:ascii="Times New Roman" w:hAnsi="Times New Roman" w:cs="Times New Roman"/>
+          <w:iCs/>
+          <w:color w:val="auto"/>
+          <w:sz w:val="24"/>
+          <w:szCs w:val="24"/>
+          <w:lang w:val="id-ID"/>
+        </w:rPr>
+        <w:t xml:space="preserve">. </w:t>
+      </w:r>
+    </w:p>
+    <w:p>
+      <w:pPr>
+        <w:spacing w:line="480" w:lineRule="auto"/>
+        <w:jc w:val="both"/>
+        <w:rPr>
+          <w:iCs/>
+          <w:lang w:val="id-ID"/>
+        </w:rPr>
+      </w:pPr>
+    </w:p>
+    <w:p>
+      <w:pPr>
+        <w:pStyle w:val="Heading1"/>
+        <w:numPr>
+          <w:ilvl w:val="4"/>
+          <w:numId w:val="1"/>
+        </w:numPr>
+        <w:spacing w:before="0" w:line="480" w:lineRule="auto"/>
+        <w:jc w:val="both"/>
+        <w:rPr>
+          <w:rFonts w:ascii="Times New Roman" w:hAnsi="Times New Roman" w:cs="Times New Roman"/>
+          <w:color w:val="auto"/>
+          <w:sz w:val="24"/>
+          <w:szCs w:val="24"/>
+          <w:lang w:val="id-ID"/>
+        </w:rPr>
+      </w:pPr>
+      <w:r>
+        <w:rPr>
+          <w:rFonts w:ascii="Times New Roman" w:hAnsi="Times New Roman" w:cs="Times New Roman"/>
+          <w:color w:val="auto"/>
+          <w:sz w:val="24"/>
+          <w:szCs w:val="24"/>
+          <w:lang w:val="en-US"/>
+        </w:rPr>
+        <w:lastRenderedPageBreak/>
+        <w:t>Jika saat mengecek menemukan keluhan yang lain, mekanik akan menawarkan ke pelanggan apakah mau sekalian di perbaiki. Jika pelanggan mau, maka mekanik akan memperbaiki dan sebaliknya</w:t>
+      </w:r>
+      <w:r>
+        <w:rPr>
+          <w:rFonts w:ascii="Times New Roman" w:hAnsi="Times New Roman" w:cs="Times New Roman"/>
+          <w:color w:val="auto"/>
+          <w:sz w:val="24"/>
+          <w:szCs w:val="24"/>
+          <w:lang w:val="id-ID"/>
+        </w:rPr>
+        <w:t>.</w:t>
+      </w:r>
+    </w:p>
+    <w:p>
+      <w:pPr>
+        <w:pStyle w:val="Heading1"/>
+        <w:numPr>
+          <w:ilvl w:val="4"/>
+          <w:numId w:val="1"/>
+        </w:numPr>
+        <w:spacing w:before="0" w:line="480" w:lineRule="auto"/>
+        <w:jc w:val="both"/>
+        <w:rPr>
+          <w:rFonts w:ascii="Times New Roman" w:hAnsi="Times New Roman" w:cs="Times New Roman"/>
+          <w:iCs/>
+          <w:color w:val="auto"/>
+          <w:sz w:val="24"/>
+          <w:szCs w:val="24"/>
+          <w:lang w:val="id-ID"/>
+        </w:rPr>
+      </w:pPr>
+      <w:r>
+        <w:rPr>
+          <w:rFonts w:ascii="Times New Roman" w:hAnsi="Times New Roman" w:cs="Times New Roman"/>
+          <w:iCs/>
+          <w:color w:val="auto"/>
+          <w:sz w:val="24"/>
+          <w:szCs w:val="24"/>
+          <w:lang w:val="en-US"/>
+        </w:rPr>
+        <w:t>Mekanik meminta spare part yang dibutuhkan untuk service ke bagian counter part</w:t>
+      </w:r>
+      <w:r>
+        <w:rPr>
+          <w:rFonts w:ascii="Times New Roman" w:hAnsi="Times New Roman" w:cs="Times New Roman"/>
+          <w:iCs/>
+          <w:color w:val="auto"/>
+          <w:sz w:val="24"/>
+          <w:szCs w:val="24"/>
+          <w:lang w:val="id-ID"/>
+        </w:rPr>
+        <w:t>.</w:t>
+      </w:r>
+    </w:p>
+    <w:p>
+      <w:pPr>
+        <w:pStyle w:val="ListParagraph"/>
+        <w:numPr>
+          <w:ilvl w:val="4"/>
+          <w:numId w:val="1"/>
+        </w:numPr>
+        <w:spacing w:line="480" w:lineRule="auto"/>
+        <w:ind w:left="1797" w:hanging="357"/>
+        <w:jc w:val="both"/>
+        <w:rPr>
+          <w:lang w:val="en-US"/>
+        </w:rPr>
+      </w:pPr>
+      <w:r>
+        <w:rPr>
+          <w:lang w:val="en-US"/>
+        </w:rPr>
+        <w:t>Bagian Counter Part akan menginput data barang sparepart yang keluar didalam system database.</w:t>
+      </w:r>
+    </w:p>
+    <w:p>
+      <w:pPr>
+        <w:pStyle w:val="Heading1"/>
+        <w:numPr>
+          <w:ilvl w:val="4"/>
+          <w:numId w:val="1"/>
+        </w:numPr>
+        <w:spacing w:before="0" w:line="480" w:lineRule="auto"/>
+        <w:jc w:val="both"/>
+        <w:rPr>
+          <w:rFonts w:ascii="Times New Roman" w:hAnsi="Times New Roman" w:cs="Times New Roman"/>
+          <w:iCs/>
+          <w:color w:val="auto"/>
+          <w:sz w:val="24"/>
+          <w:szCs w:val="24"/>
+          <w:lang w:val="id-ID"/>
+        </w:rPr>
+      </w:pPr>
+      <w:r>
+        <w:rPr>
+          <w:rFonts w:ascii="Times New Roman" w:hAnsi="Times New Roman" w:cs="Times New Roman"/>
+          <w:iCs/>
+          <w:color w:val="auto"/>
+          <w:sz w:val="24"/>
+          <w:szCs w:val="24"/>
+          <w:lang w:val="en-US"/>
+        </w:rPr>
+        <w:t>Counter part memberikan data ke kasir tentang spare part yang digunakan dan kasir membuat hitungan biayanya</w:t>
+      </w:r>
+      <w:r>
+        <w:rPr>
+          <w:rFonts w:ascii="Times New Roman" w:hAnsi="Times New Roman" w:cs="Times New Roman"/>
+          <w:iCs/>
+          <w:color w:val="auto"/>
+          <w:sz w:val="24"/>
+          <w:szCs w:val="24"/>
+          <w:lang w:val="id-ID"/>
+        </w:rPr>
+        <w:t>.</w:t>
+      </w:r>
+    </w:p>
+    <w:p>
+      <w:pPr>
+        <w:pStyle w:val="Heading1"/>
+        <w:numPr>
+          <w:ilvl w:val="4"/>
+          <w:numId w:val="1"/>
+        </w:numPr>
+        <w:spacing w:before="0" w:line="480" w:lineRule="auto"/>
+        <w:jc w:val="both"/>
+        <w:rPr>
+          <w:rFonts w:ascii="Times New Roman" w:hAnsi="Times New Roman" w:cs="Times New Roman"/>
+          <w:iCs/>
+          <w:color w:val="auto"/>
+          <w:sz w:val="24"/>
+          <w:szCs w:val="24"/>
+          <w:lang w:val="id-ID"/>
+        </w:rPr>
+      </w:pPr>
+      <w:r>
+        <w:rPr>
+          <w:rFonts w:ascii="Times New Roman" w:hAnsi="Times New Roman" w:cs="Times New Roman"/>
+          <w:iCs/>
+          <w:color w:val="auto"/>
+          <w:sz w:val="24"/>
+          <w:szCs w:val="24"/>
+          <w:lang w:val="en-US"/>
+        </w:rPr>
+        <w:t>Kasir membuat Nota Service dan diserahkan juga ke pelanggan untuk bukti pembayaran.</w:t>
+      </w:r>
+    </w:p>
+    <w:p>
+      <w:pPr>
+        <w:pStyle w:val="Heading1"/>
+        <w:numPr>
+          <w:ilvl w:val="4"/>
+          <w:numId w:val="1"/>
+        </w:numPr>
+        <w:spacing w:before="0" w:line="480" w:lineRule="auto"/>
+        <w:jc w:val="both"/>
+        <w:rPr>
+          <w:rFonts w:ascii="Times New Roman" w:hAnsi="Times New Roman" w:cs="Times New Roman"/>
+          <w:iCs/>
+          <w:color w:val="auto"/>
+          <w:sz w:val="24"/>
+          <w:szCs w:val="24"/>
+          <w:lang w:val="id-ID"/>
+        </w:rPr>
+      </w:pPr>
+      <w:r>
+        <w:rPr>
+          <w:rFonts w:ascii="Times New Roman" w:hAnsi="Times New Roman" w:cs="Times New Roman"/>
+          <w:iCs/>
+          <w:color w:val="auto"/>
+          <w:sz w:val="24"/>
+          <w:szCs w:val="24"/>
+          <w:lang w:val="en-US"/>
+        </w:rPr>
+        <w:t>Kasir merekap nota-nota yang ada dan membuat laporan ke kepala Mekanik</w:t>
+      </w:r>
+      <w:r>
+        <w:rPr>
+          <w:rFonts w:ascii="Times New Roman" w:hAnsi="Times New Roman" w:cs="Times New Roman"/>
+          <w:iCs/>
+          <w:color w:val="auto"/>
+          <w:sz w:val="24"/>
+          <w:szCs w:val="24"/>
+          <w:lang w:val="id-ID"/>
+        </w:rPr>
+        <w:t>.</w:t>
+      </w:r>
+    </w:p>
+    <w:p>
+      <w:pPr>
+        <w:pStyle w:val="Heading1"/>
+        <w:numPr>
+          <w:ilvl w:val="4"/>
+          <w:numId w:val="1"/>
+        </w:numPr>
+        <w:spacing w:before="0" w:line="480" w:lineRule="auto"/>
+        <w:jc w:val="both"/>
+        <w:rPr>
+          <w:rFonts w:ascii="Times New Roman" w:hAnsi="Times New Roman" w:cs="Times New Roman"/>
+          <w:iCs/>
+          <w:color w:val="auto"/>
+          <w:sz w:val="24"/>
+          <w:szCs w:val="24"/>
+          <w:lang w:val="id-ID"/>
+        </w:rPr>
+      </w:pPr>
+      <w:r>
+        <w:rPr>
+          <w:rFonts w:ascii="Times New Roman" w:hAnsi="Times New Roman" w:cs="Times New Roman"/>
+          <w:iCs/>
+          <w:color w:val="auto"/>
+          <w:sz w:val="24"/>
+          <w:szCs w:val="24"/>
+          <w:lang w:val="en-US"/>
+        </w:rPr>
+        <w:t>Kepala mekanik akan melaporkan juga rekap dari nota-nota yang terjadi kepada owner atau pimpinan</w:t>
+      </w:r>
+      <w:r>
+        <w:rPr>
+          <w:rFonts w:ascii="Times New Roman" w:hAnsi="Times New Roman" w:cs="Times New Roman"/>
+          <w:iCs/>
+          <w:color w:val="auto"/>
+          <w:sz w:val="24"/>
+          <w:szCs w:val="24"/>
+          <w:lang w:val="id-ID"/>
+        </w:rPr>
+        <w:t>.</w:t>
+      </w:r>
+    </w:p>
+    <w:p>
+      <w:pPr>
+        <w:pStyle w:val="Heading1"/>
+        <w:numPr>
+          <w:ilvl w:val="4"/>
+          <w:numId w:val="1"/>
+        </w:numPr>
+        <w:spacing w:before="0" w:line="480" w:lineRule="auto"/>
+        <w:jc w:val="both"/>
+        <w:rPr>
+          <w:rFonts w:ascii="Times New Roman" w:hAnsi="Times New Roman" w:cs="Times New Roman"/>
+          <w:iCs/>
+          <w:color w:val="auto"/>
+          <w:sz w:val="24"/>
+          <w:szCs w:val="24"/>
+          <w:lang w:val="id-ID"/>
+        </w:rPr>
+      </w:pPr>
+      <w:r>
+        <w:rPr>
+          <w:rFonts w:ascii="Times New Roman" w:hAnsi="Times New Roman" w:cs="Times New Roman"/>
+          <w:iCs/>
+          <w:color w:val="auto"/>
+          <w:sz w:val="24"/>
+          <w:szCs w:val="24"/>
+          <w:lang w:val="id-ID"/>
+        </w:rPr>
+        <w:t>Selesai.</w:t>
       </w:r>
     </w:p>
     <w:p>
@@ -27132,6 +27606,360 @@
         <w:ind w:left="714" w:hanging="357"/>
         <w:jc w:val="both"/>
         <w:rPr>
+          <w:lang w:val="en-US"/>
+        </w:rPr>
+      </w:pPr>
+      <w:r>
+        <w:rPr>
+          <w:lang w:val="en-US"/>
+        </w:rPr>
+        <w:t>Implementasi</w:t>
+      </w:r>
+    </w:p>
+    <w:p>
+      <w:pPr>
+        <w:pStyle w:val="Heading3"/>
+        <w:spacing w:before="0" w:line="480" w:lineRule="auto"/>
+        <w:ind w:left="1077" w:hanging="357"/>
+        <w:jc w:val="both"/>
+        <w:rPr>
+          <w:rFonts w:ascii="Times New Roman" w:hAnsi="Times New Roman" w:cs="Times New Roman"/>
+          <w:b/>
+          <w:bCs/>
+          <w:color w:val="auto"/>
+          <w:lang w:val="en-US"/>
+        </w:rPr>
+      </w:pPr>
+      <w:r>
+        <w:rPr>
+          <w:rFonts w:ascii="Times New Roman" w:hAnsi="Times New Roman" w:cs="Times New Roman"/>
+          <w:b/>
+          <w:bCs/>
+          <w:color w:val="auto"/>
+          <w:lang w:val="en-US"/>
+        </w:rPr>
+        <w:t>Kebutuhan Hardware</w:t>
+      </w:r>
+    </w:p>
+    <w:p>
+      <w:pPr>
+        <w:pStyle w:val="ListParagraph"/>
+        <w:spacing w:line="480" w:lineRule="auto"/>
+        <w:ind w:left="1077" w:firstLine="720"/>
+        <w:jc w:val="both"/>
+        <w:outlineLvl w:val="1"/>
+        <w:rPr>
+          <w:bCs/>
+        </w:rPr>
+      </w:pPr>
+      <w:bookmarkStart w:id="21" w:name="_Toc117117517"/>
+      <w:r>
+        <w:rPr>
+          <w:bCs/>
+        </w:rPr>
+        <w:t>Konfigurasi perangkat keras dari sisi server yang diperlukan untuk mengoperasikan sistem yang baru adalah 1 (satu) buah PC server dengan spesifikasi :</w:t>
+      </w:r>
+      <w:bookmarkEnd w:id="21"/>
+    </w:p>
+    <w:p>
+      <w:pPr>
+        <w:pStyle w:val="ListParagraph"/>
+        <w:spacing w:line="480" w:lineRule="auto"/>
+        <w:ind w:left="1077" w:firstLine="720"/>
+        <w:jc w:val="both"/>
+        <w:outlineLvl w:val="1"/>
+        <w:rPr>
+          <w:bCs/>
+        </w:rPr>
+      </w:pPr>
+    </w:p>
+    <w:p>
+      <w:pPr>
+        <w:pStyle w:val="ListParagraph"/>
+        <w:numPr>
+          <w:ilvl w:val="4"/>
+          <w:numId w:val="33"/>
+        </w:numPr>
+        <w:spacing w:line="480" w:lineRule="auto"/>
+        <w:ind w:left="1984" w:hanging="283"/>
+        <w:jc w:val="both"/>
+        <w:outlineLvl w:val="1"/>
+        <w:rPr>
+          <w:bCs/>
+        </w:rPr>
+      </w:pPr>
+      <w:bookmarkStart w:id="22" w:name="_Toc117117518"/>
+      <w:r>
+        <w:rPr>
+          <w:bCs/>
+        </w:rPr>
+        <w:lastRenderedPageBreak/>
+        <w:t>Processor minimal i5.</w:t>
+      </w:r>
+      <w:bookmarkEnd w:id="22"/>
+    </w:p>
+    <w:p>
+      <w:pPr>
+        <w:pStyle w:val="ListParagraph"/>
+        <w:numPr>
+          <w:ilvl w:val="4"/>
+          <w:numId w:val="33"/>
+        </w:numPr>
+        <w:spacing w:line="480" w:lineRule="auto"/>
+        <w:ind w:left="1984" w:hanging="283"/>
+        <w:jc w:val="both"/>
+        <w:outlineLvl w:val="1"/>
+        <w:rPr>
+          <w:bCs/>
+        </w:rPr>
+      </w:pPr>
+      <w:bookmarkStart w:id="23" w:name="_Toc117117519"/>
+      <w:r>
+        <w:rPr>
+          <w:bCs/>
+        </w:rPr>
+        <w:t>Memori SSD minimal 500 GB dan HDD minimal 256 GB.</w:t>
+      </w:r>
+      <w:bookmarkEnd w:id="23"/>
+    </w:p>
+    <w:p>
+      <w:pPr>
+        <w:pStyle w:val="ListParagraph"/>
+        <w:numPr>
+          <w:ilvl w:val="4"/>
+          <w:numId w:val="33"/>
+        </w:numPr>
+        <w:spacing w:line="480" w:lineRule="auto"/>
+        <w:ind w:left="1984" w:hanging="283"/>
+        <w:jc w:val="both"/>
+        <w:outlineLvl w:val="1"/>
+        <w:rPr>
+          <w:bCs/>
+        </w:rPr>
+      </w:pPr>
+      <w:bookmarkStart w:id="24" w:name="_Toc117117520"/>
+      <w:r>
+        <w:rPr>
+          <w:bCs/>
+        </w:rPr>
+        <w:t>RAM minimal 8 GB.</w:t>
+      </w:r>
+      <w:bookmarkEnd w:id="24"/>
+    </w:p>
+    <w:p>
+      <w:pPr>
+        <w:pStyle w:val="ListParagraph"/>
+        <w:numPr>
+          <w:ilvl w:val="4"/>
+          <w:numId w:val="33"/>
+        </w:numPr>
+        <w:spacing w:line="480" w:lineRule="auto"/>
+        <w:ind w:left="1984" w:hanging="283"/>
+        <w:jc w:val="both"/>
+        <w:outlineLvl w:val="1"/>
+        <w:rPr>
+          <w:bCs/>
+        </w:rPr>
+      </w:pPr>
+      <w:bookmarkStart w:id="25" w:name="_Toc117117521"/>
+      <w:r>
+        <w:rPr>
+          <w:bCs/>
+        </w:rPr>
+        <w:t>Keyboard dan Mouse starndar.</w:t>
+      </w:r>
+      <w:bookmarkEnd w:id="25"/>
+    </w:p>
+    <w:p>
+      <w:pPr>
+        <w:pStyle w:val="ListParagraph"/>
+        <w:numPr>
+          <w:ilvl w:val="4"/>
+          <w:numId w:val="33"/>
+        </w:numPr>
+        <w:spacing w:line="480" w:lineRule="auto"/>
+        <w:ind w:left="1984" w:hanging="283"/>
+        <w:jc w:val="both"/>
+        <w:outlineLvl w:val="1"/>
+        <w:rPr>
+          <w:bCs/>
+        </w:rPr>
+      </w:pPr>
+      <w:bookmarkStart w:id="26" w:name="_Toc117117522"/>
+      <w:r>
+        <w:rPr>
+          <w:bCs/>
+        </w:rPr>
+        <w:t>Monitor LED 15 inch.</w:t>
+      </w:r>
+      <w:bookmarkEnd w:id="26"/>
+    </w:p>
+    <w:p>
+      <w:pPr>
+        <w:pStyle w:val="Heading3"/>
+        <w:spacing w:before="0" w:line="480" w:lineRule="auto"/>
+        <w:ind w:left="1077" w:hanging="357"/>
+        <w:jc w:val="both"/>
+        <w:rPr>
+          <w:rFonts w:ascii="Times New Roman" w:hAnsi="Times New Roman" w:cs="Times New Roman"/>
+          <w:b/>
+          <w:bCs/>
+          <w:color w:val="auto"/>
+        </w:rPr>
+      </w:pPr>
+      <w:r>
+        <w:rPr>
+          <w:rFonts w:ascii="Times New Roman" w:hAnsi="Times New Roman" w:cs="Times New Roman"/>
+          <w:b/>
+          <w:bCs/>
+          <w:color w:val="auto"/>
+        </w:rPr>
+        <w:t>Kebutuhan Software</w:t>
+      </w:r>
+    </w:p>
+    <w:p>
+      <w:pPr>
+        <w:pStyle w:val="ListParagraph"/>
+        <w:spacing w:line="480" w:lineRule="auto"/>
+        <w:ind w:left="1440"/>
+        <w:jc w:val="both"/>
+        <w:outlineLvl w:val="1"/>
+        <w:rPr>
+          <w:bCs/>
+        </w:rPr>
+      </w:pPr>
+      <w:bookmarkStart w:id="27" w:name="_Toc117117524"/>
+      <w:r>
+        <w:rPr>
+          <w:bCs/>
+        </w:rPr>
+        <w:t>Konfigurasi perangkat lunak yang diperlukan untuk sistem baru adalah :</w:t>
+      </w:r>
+      <w:bookmarkEnd w:id="27"/>
+    </w:p>
+    <w:p>
+      <w:pPr>
+        <w:pStyle w:val="ListParagraph"/>
+        <w:numPr>
+          <w:ilvl w:val="5"/>
+          <w:numId w:val="35"/>
+        </w:numPr>
+        <w:spacing w:line="480" w:lineRule="auto"/>
+        <w:jc w:val="both"/>
+        <w:outlineLvl w:val="1"/>
+        <w:rPr>
+          <w:bCs/>
+        </w:rPr>
+      </w:pPr>
+      <w:bookmarkStart w:id="28" w:name="_Toc117117525"/>
+      <w:r>
+        <w:rPr>
+          <w:bCs/>
+        </w:rPr>
+        <w:t>Sistem Operasi minimal Windows 10.</w:t>
+      </w:r>
+      <w:bookmarkEnd w:id="28"/>
+    </w:p>
+    <w:p>
+      <w:pPr>
+        <w:pStyle w:val="ListParagraph"/>
+        <w:numPr>
+          <w:ilvl w:val="5"/>
+          <w:numId w:val="35"/>
+        </w:numPr>
+        <w:spacing w:line="480" w:lineRule="auto"/>
+        <w:jc w:val="both"/>
+        <w:outlineLvl w:val="1"/>
+        <w:rPr>
+          <w:bCs/>
+        </w:rPr>
+      </w:pPr>
+      <w:bookmarkStart w:id="29" w:name="_Toc117117526"/>
+      <w:r>
+        <w:rPr>
+          <w:bCs/>
+        </w:rPr>
+        <w:t>XAMPP v.3.2.2 untuk pengelolaan database MySQL.</w:t>
+      </w:r>
+      <w:bookmarkEnd w:id="29"/>
+    </w:p>
+    <w:p>
+      <w:pPr>
+        <w:pStyle w:val="ListParagraph"/>
+        <w:numPr>
+          <w:ilvl w:val="5"/>
+          <w:numId w:val="35"/>
+        </w:numPr>
+        <w:spacing w:line="480" w:lineRule="auto"/>
+        <w:jc w:val="both"/>
+        <w:outlineLvl w:val="1"/>
+        <w:rPr>
+          <w:bCs/>
+        </w:rPr>
+      </w:pPr>
+      <w:bookmarkStart w:id="30" w:name="_Toc117117527"/>
+      <w:r>
+        <w:rPr>
+          <w:bCs/>
+        </w:rPr>
+        <w:t>Visual Studio Code sebagai editor.</w:t>
+      </w:r>
+      <w:bookmarkEnd w:id="30"/>
+    </w:p>
+    <w:p>
+      <w:pPr>
+        <w:pStyle w:val="ListParagraph"/>
+        <w:numPr>
+          <w:ilvl w:val="5"/>
+          <w:numId w:val="35"/>
+        </w:numPr>
+        <w:spacing w:line="480" w:lineRule="auto"/>
+        <w:jc w:val="both"/>
+        <w:outlineLvl w:val="1"/>
+        <w:rPr>
+          <w:bCs/>
+        </w:rPr>
+      </w:pPr>
+      <w:bookmarkStart w:id="31" w:name="_Toc117117528"/>
+      <w:r>
+        <w:rPr>
+          <w:bCs/>
+        </w:rPr>
+        <w:t>Bootstrap HTML dan PHP</w:t>
+      </w:r>
+      <w:r>
+        <w:rPr>
+          <w:bCs/>
+        </w:rPr>
+        <w:t xml:space="preserve"> Laravel</w:t>
+      </w:r>
+      <w:r>
+        <w:rPr>
+          <w:bCs/>
+        </w:rPr>
+        <w:t xml:space="preserve"> untuk pembuatan sistem</w:t>
+      </w:r>
+      <w:r>
+        <w:rPr>
+          <w:bCs/>
+        </w:rPr>
+        <w:t xml:space="preserve"> b</w:t>
+      </w:r>
+      <w:r>
+        <w:rPr>
+          <w:bCs/>
+        </w:rPr>
+        <w:t>erbasis Web.</w:t>
+      </w:r>
+      <w:bookmarkEnd w:id="31"/>
+    </w:p>
+    <w:p>
+      <w:pPr>
+        <w:pStyle w:val="Heading2"/>
+        <w:spacing w:before="0" w:line="480" w:lineRule="auto"/>
+        <w:ind w:left="714" w:hanging="357"/>
+        <w:jc w:val="both"/>
+        <w:rPr>
           <w:rFonts w:cs="Times New Roman"/>
           <w:b w:val="0"/>
           <w:bCs/>
@@ -27188,30 +28016,6 @@
         </w:rPr>
         <w:t>Ada beberapa metode dalam melakukan penelitian ini antara lain:</w:t>
       </w:r>
-    </w:p>
-    <w:p>
-      <w:pPr>
-        <w:spacing w:after="0" w:line="480" w:lineRule="auto"/>
-        <w:ind w:left="720"/>
-        <w:jc w:val="both"/>
-        <w:rPr>
-          <w:rFonts w:ascii="Times New Roman" w:hAnsi="Times New Roman" w:cs="Times New Roman"/>
-          <w:sz w:val="24"/>
-          <w:szCs w:val="24"/>
-        </w:rPr>
-      </w:pPr>
-    </w:p>
-    <w:p>
-      <w:pPr>
-        <w:spacing w:after="0" w:line="480" w:lineRule="auto"/>
-        <w:ind w:left="720"/>
-        <w:jc w:val="both"/>
-        <w:rPr>
-          <w:rFonts w:ascii="Times New Roman" w:hAnsi="Times New Roman" w:cs="Times New Roman"/>
-          <w:sz w:val="24"/>
-          <w:szCs w:val="24"/>
-        </w:rPr>
-      </w:pPr>
     </w:p>
     <w:p>
       <w:pPr>
@@ -27224,7 +28028,6 @@
         <w:jc w:val="both"/>
       </w:pPr>
       <w:r>
-        <w:lastRenderedPageBreak/>
         <w:t xml:space="preserve">Wawancara </w:t>
       </w:r>
     </w:p>
@@ -27239,7 +28042,11 @@
         </w:rPr>
       </w:pPr>
       <w:r>
-        <w:t xml:space="preserve">Wawancara (interview) secara sederhana dapat diartikan proses tanya jawab yang dilakukan oleh satu pihak dan pihak lainnya untuk tujuan tertentu. Wawancara merupakan teknik pengumpulan data secara tatap muka langsung dengan orang yang langsung di wawancarai (interview). Disini penulis telah melakukan wawancara dengan </w:t>
+        <w:t xml:space="preserve">Wawancara (interview) secara sederhana dapat diartikan proses tanya jawab yang dilakukan oleh satu pihak dan pihak lainnya untuk tujuan tertentu. Wawancara merupakan teknik pengumpulan data secara tatap muka langsung dengan orang yang langsung di wawancarai (interview). </w:t>
+      </w:r>
+      <w:r>
+        <w:lastRenderedPageBreak/>
+        <w:t xml:space="preserve">Disini penulis telah melakukan wawancara dengan </w:t>
       </w:r>
       <w:r>
         <w:rPr>
@@ -27334,7 +28141,7 @@
           <w:sz w:val="24"/>
           <w:szCs w:val="24"/>
         </w:rPr>
-        <w:t xml:space="preserve">tudi kepustakaan adalah kegiatan untuk menghimpun informasi yang relevan dengan topik atau masalah yang menjadi objek penelitian atau topik cerita yang diusung ke dalam karya tulis non ilmiah. Penelitian pustaka di lakukan untuk mengumpulkan data dan informasi melalui </w:t>
+        <w:t>tudi kepustakaan adalah kegiatan untuk menghimpun informasi yang relevan dengan topik atau masalah yang menjadi objek penelitian atau topik cerita yang diusung ke dalam karya tulis non ilmiah. Penelitian pustaka di lakukan untuk mengumpulkan data dan informasi melalui buku, jurnal, majalah, hasil-hasil penelitian (tesis dan disertasi), dan sumber-sumber lainnya yang sesuai (internet, koran dll). yang sesuai dengan permasalahan dalam tugas akhir ini</w:t>
       </w:r>
       <w:r>
         <w:rPr>
@@ -27342,16 +28149,113 @@
           <w:sz w:val="24"/>
           <w:szCs w:val="24"/>
         </w:rPr>
+        <w:t>.</w:t>
+      </w:r>
+    </w:p>
+    <w:p>
+      <w:pPr>
+        <w:pStyle w:val="ListParagraph"/>
+        <w:numPr>
+          <w:ilvl w:val="0"/>
+          <w:numId w:val="27"/>
+        </w:numPr>
+        <w:autoSpaceDE w:val="0"/>
+        <w:autoSpaceDN w:val="0"/>
+        <w:adjustRightInd w:val="0"/>
+        <w:spacing w:line="360" w:lineRule="auto"/>
+        <w:jc w:val="both"/>
+      </w:pPr>
+      <w:r>
+        <w:t xml:space="preserve">Pada proses perancangan suatu sistem sebaiknya dilakukan melalui tahapan–tahapan yang terstruktur sehingga diharapkan dapat mengurangi usaha yang tidak efisien dan tidak efektif. Pada </w:t>
+      </w:r>
+      <w:r>
         <w:lastRenderedPageBreak/>
-        <w:t>buku, jurnal, majalah, hasil-hasil penelitian (tesis dan disertasi), dan sumber-sumber lainnya yang sesuai (internet, koran dll). yang sesuai dengan permasalahan dalam tugas akhir ini</w:t>
-      </w:r>
-      <w:r>
-        <w:rPr>
-          <w:rFonts w:ascii="Times New Roman" w:hAnsi="Times New Roman" w:cs="Times New Roman"/>
-          <w:sz w:val="24"/>
-          <w:szCs w:val="24"/>
-        </w:rPr>
-        <w:t>.</w:t>
+        <w:t xml:space="preserve">perancangan sistem ini penulis menggunakan metode </w:t>
+      </w:r>
+      <w:r>
+        <w:rPr>
+          <w:i/>
+          <w:iCs/>
+        </w:rPr>
+        <w:t xml:space="preserve">Waterfall. </w:t>
+      </w:r>
+      <w:r>
+        <w:t>Pada metode ini perancangan sistem akan melalui beberapa tahap yang terpisah sehingga diharapkan.</w:t>
+      </w:r>
+    </w:p>
+    <w:p>
+      <w:pPr>
+        <w:pStyle w:val="ListParagraph"/>
+        <w:spacing w:line="480" w:lineRule="auto"/>
+        <w:ind w:left="1080"/>
+        <w:jc w:val="both"/>
+      </w:pPr>
+      <w:r>
+        <w:rPr>
+          <w:noProof/>
+        </w:rPr>
+        <w:drawing>
+          <wp:anchor distT="0" distB="0" distL="114300" distR="114300" simplePos="0" relativeHeight="251698176" behindDoc="0" locked="0" layoutInCell="1" allowOverlap="1" wp14:anchorId="320BCCD8" wp14:editId="0952B1BC">
+            <wp:simplePos x="0" y="0"/>
+            <wp:positionH relativeFrom="column">
+              <wp:posOffset>994410</wp:posOffset>
+            </wp:positionH>
+            <wp:positionV relativeFrom="paragraph">
+              <wp:posOffset>69850</wp:posOffset>
+            </wp:positionV>
+            <wp:extent cx="3456305" cy="1945640"/>
+            <wp:effectExtent l="0" t="0" r="0" b="0"/>
+            <wp:wrapSquare wrapText="bothSides"/>
+            <wp:docPr id="38" name="Picture 38"/>
+            <wp:cNvGraphicFramePr>
+              <a:graphicFrameLocks xmlns:a="http://schemas.openxmlformats.org/drawingml/2006/main" noChangeAspect="1"/>
+            </wp:cNvGraphicFramePr>
+            <a:graphic xmlns:a="http://schemas.openxmlformats.org/drawingml/2006/main">
+              <a:graphicData uri="http://schemas.openxmlformats.org/drawingml/2006/picture">
+                <pic:pic xmlns:pic="http://schemas.openxmlformats.org/drawingml/2006/picture">
+                  <pic:nvPicPr>
+                    <pic:cNvPr id="0" name="1.jpg"/>
+                    <pic:cNvPicPr/>
+                  </pic:nvPicPr>
+                  <pic:blipFill rotWithShape="1">
+                    <a:blip r:embed="rId42">
+                      <a:extLst>
+                        <a:ext uri="{28A0092B-C50C-407E-A947-70E740481C1C}">
+                          <a14:useLocalDpi xmlns:a14="http://schemas.microsoft.com/office/drawing/2010/main" val="0"/>
+                        </a:ext>
+                      </a:extLst>
+                    </a:blip>
+                    <a:srcRect b="13805"/>
+                    <a:stretch/>
+                  </pic:blipFill>
+                  <pic:spPr bwMode="auto">
+                    <a:xfrm>
+                      <a:off x="0" y="0"/>
+                      <a:ext cx="3456305" cy="1945640"/>
+                    </a:xfrm>
+                    <a:prstGeom prst="rect">
+                      <a:avLst/>
+                    </a:prstGeom>
+                    <a:ln>
+                      <a:noFill/>
+                    </a:ln>
+                    <a:extLst>
+                      <a:ext uri="{53640926-AAD7-44D8-BBD7-CCE9431645EC}">
+                        <a14:shadowObscured xmlns:a14="http://schemas.microsoft.com/office/drawing/2010/main"/>
+                      </a:ext>
+                    </a:extLst>
+                  </pic:spPr>
+                </pic:pic>
+              </a:graphicData>
+            </a:graphic>
+            <wp14:sizeRelH relativeFrom="page">
+              <wp14:pctWidth>0</wp14:pctWidth>
+            </wp14:sizeRelH>
+            <wp14:sizeRelV relativeFrom="page">
+              <wp14:pctHeight>0</wp14:pctHeight>
+            </wp14:sizeRelV>
+          </wp:anchor>
+        </w:drawing>
       </w:r>
     </w:p>
     <w:p>
@@ -27804,20 +28708,121 @@
     </w:lvl>
   </w:abstractNum>
   <w:abstractNum w:abstractNumId="2" w15:restartNumberingAfterBreak="0">
-    <w:nsid w:val="0B242054"/>
+    <w:nsid w:val="08165717"/>
     <w:multiLevelType w:val="hybridMultilevel"/>
-    <w:tmpl w:val="141CC01C"/>
-    <w:lvl w:ilvl="0" w:tplc="9CD8B880">
+    <w:tmpl w:val="F7D43192"/>
+    <w:lvl w:ilvl="0" w:tplc="FFFFFFFF">
       <w:start w:val="1"/>
       <w:numFmt w:val="decimal"/>
       <w:lvlText w:val="%1."/>
       <w:lvlJc w:val="left"/>
       <w:pPr>
+        <w:ind w:left="1080" w:hanging="360"/>
+      </w:pPr>
+      <w:rPr>
+        <w:rFonts w:ascii="Times New Roman" w:hAnsi="Times New Roman" w:cs="Times New Roman" w:hint="default"/>
+        <w:b w:val="0"/>
+        <w:sz w:val="24"/>
+      </w:rPr>
+    </w:lvl>
+    <w:lvl w:ilvl="1" w:tplc="FFFFFFFF">
+      <w:start w:val="1"/>
+      <w:numFmt w:val="lowerLetter"/>
+      <w:lvlText w:val="%2."/>
+      <w:lvlJc w:val="left"/>
+      <w:pPr>
         <w:ind w:left="1800" w:hanging="360"/>
       </w:pPr>
+    </w:lvl>
+    <w:lvl w:ilvl="2" w:tplc="FFFFFFFF">
+      <w:start w:val="1"/>
+      <w:numFmt w:val="lowerRoman"/>
+      <w:lvlText w:val="%3."/>
+      <w:lvlJc w:val="right"/>
+      <w:pPr>
+        <w:ind w:left="2520" w:hanging="180"/>
+      </w:pPr>
+    </w:lvl>
+    <w:lvl w:ilvl="3" w:tplc="0D90B012">
+      <w:start w:val="1"/>
+      <w:numFmt w:val="decimal"/>
+      <w:lvlText w:val="%4."/>
+      <w:lvlJc w:val="left"/>
+      <w:pPr>
+        <w:ind w:left="3240" w:hanging="360"/>
+      </w:pPr>
       <w:rPr>
-        <w:b/>
+        <w:b w:val="0"/>
         <w:bCs/>
+        <w:i w:val="0"/>
+        <w:iCs w:val="0"/>
+      </w:rPr>
+    </w:lvl>
+    <w:lvl w:ilvl="4" w:tplc="FFFFFFFF">
+      <w:start w:val="1"/>
+      <w:numFmt w:val="lowerLetter"/>
+      <w:lvlText w:val="%5."/>
+      <w:lvlJc w:val="left"/>
+      <w:pPr>
+        <w:ind w:left="3960" w:hanging="360"/>
+      </w:pPr>
+    </w:lvl>
+    <w:lvl w:ilvl="5" w:tplc="FFFFFFFF">
+      <w:start w:val="1"/>
+      <w:numFmt w:val="lowerRoman"/>
+      <w:lvlText w:val="%6."/>
+      <w:lvlJc w:val="right"/>
+      <w:pPr>
+        <w:ind w:left="4680" w:hanging="180"/>
+      </w:pPr>
+    </w:lvl>
+    <w:lvl w:ilvl="6" w:tplc="392E017C">
+      <w:start w:val="1"/>
+      <w:numFmt w:val="decimal"/>
+      <w:lvlText w:val="%7."/>
+      <w:lvlJc w:val="left"/>
+      <w:pPr>
+        <w:ind w:left="5400" w:hanging="360"/>
+      </w:pPr>
+      <w:rPr>
+        <w:b w:val="0"/>
+        <w:bCs/>
+      </w:rPr>
+    </w:lvl>
+    <w:lvl w:ilvl="7" w:tplc="FFFFFFFF">
+      <w:start w:val="1"/>
+      <w:numFmt w:val="lowerLetter"/>
+      <w:lvlText w:val="%8."/>
+      <w:lvlJc w:val="left"/>
+      <w:pPr>
+        <w:ind w:left="6120" w:hanging="360"/>
+      </w:pPr>
+    </w:lvl>
+    <w:lvl w:ilvl="8" w:tplc="FFFFFFFF">
+      <w:start w:val="1"/>
+      <w:numFmt w:val="lowerRoman"/>
+      <w:lvlText w:val="%9."/>
+      <w:lvlJc w:val="right"/>
+      <w:pPr>
+        <w:ind w:left="6840" w:hanging="180"/>
+      </w:pPr>
+    </w:lvl>
+  </w:abstractNum>
+  <w:abstractNum w:abstractNumId="3" w15:restartNumberingAfterBreak="0">
+    <w:nsid w:val="0B242054"/>
+    <w:multiLevelType w:val="hybridMultilevel"/>
+    <w:tmpl w:val="F8124BD2"/>
+    <w:lvl w:ilvl="0" w:tplc="352C2B86">
+      <w:start w:val="1"/>
+      <w:numFmt w:val="decimal"/>
+      <w:lvlText w:val="%1."/>
+      <w:lvlJc w:val="left"/>
+      <w:pPr>
+        <w:ind w:left="1800" w:hanging="360"/>
+      </w:pPr>
+      <w:rPr>
+        <w:b w:val="0"/>
+        <w:bCs w:val="0"/>
       </w:rPr>
     </w:lvl>
     <w:lvl w:ilvl="1" w:tplc="38090019" w:tentative="1">
@@ -27893,7 +28898,7 @@
       </w:pPr>
     </w:lvl>
   </w:abstractNum>
-  <w:abstractNum w:abstractNumId="3" w15:restartNumberingAfterBreak="0">
+  <w:abstractNum w:abstractNumId="4" w15:restartNumberingAfterBreak="0">
     <w:nsid w:val="0EDB23D4"/>
     <w:multiLevelType w:val="hybridMultilevel"/>
     <w:tmpl w:val="38F8D408"/>
@@ -27979,7 +28984,7 @@
       </w:pPr>
     </w:lvl>
   </w:abstractNum>
-  <w:abstractNum w:abstractNumId="4" w15:restartNumberingAfterBreak="0">
+  <w:abstractNum w:abstractNumId="5" w15:restartNumberingAfterBreak="0">
     <w:nsid w:val="13280A8A"/>
     <w:multiLevelType w:val="hybridMultilevel"/>
     <w:tmpl w:val="436848C8"/>
@@ -27989,7 +28994,7 @@
       <w:lvlText w:val="%1."/>
       <w:lvlJc w:val="left"/>
       <w:pPr>
-        <w:ind w:left="8574" w:hanging="360"/>
+        <w:ind w:left="23211" w:hanging="360"/>
       </w:pPr>
     </w:lvl>
     <w:lvl w:ilvl="1" w:tplc="FFFFFFFF">
@@ -27998,7 +29003,7 @@
       <w:lvlText w:val="%2."/>
       <w:lvlJc w:val="left"/>
       <w:pPr>
-        <w:ind w:left="9294" w:hanging="360"/>
+        <w:ind w:left="23931" w:hanging="360"/>
       </w:pPr>
     </w:lvl>
     <w:lvl w:ilvl="2" w:tplc="FFFFFFFF">
@@ -28007,7 +29012,7 @@
       <w:lvlText w:val="%3."/>
       <w:lvlJc w:val="left"/>
       <w:pPr>
-        <w:ind w:left="10194" w:hanging="360"/>
+        <w:ind w:left="24831" w:hanging="360"/>
       </w:pPr>
       <w:rPr>
         <w:rFonts w:hint="default"/>
@@ -28019,7 +29024,7 @@
       <w:lvlText w:val="%4."/>
       <w:lvlJc w:val="left"/>
       <w:pPr>
-        <w:ind w:left="10734" w:hanging="360"/>
+        <w:ind w:left="25371" w:hanging="360"/>
       </w:pPr>
     </w:lvl>
     <w:lvl w:ilvl="4" w:tplc="FFFFFFFF" w:tentative="1">
@@ -28028,7 +29033,7 @@
       <w:lvlText w:val="%5."/>
       <w:lvlJc w:val="left"/>
       <w:pPr>
-        <w:ind w:left="11454" w:hanging="360"/>
+        <w:ind w:left="26091" w:hanging="360"/>
       </w:pPr>
     </w:lvl>
     <w:lvl w:ilvl="5" w:tplc="FFFFFFFF" w:tentative="1">
@@ -28037,7 +29042,7 @@
       <w:lvlText w:val="%6."/>
       <w:lvlJc w:val="right"/>
       <w:pPr>
-        <w:ind w:left="12174" w:hanging="180"/>
+        <w:ind w:left="26811" w:hanging="180"/>
       </w:pPr>
     </w:lvl>
     <w:lvl w:ilvl="6" w:tplc="FFFFFFFF" w:tentative="1">
@@ -28046,7 +29051,7 @@
       <w:lvlText w:val="%7."/>
       <w:lvlJc w:val="left"/>
       <w:pPr>
-        <w:ind w:left="12894" w:hanging="360"/>
+        <w:ind w:left="27531" w:hanging="360"/>
       </w:pPr>
     </w:lvl>
     <w:lvl w:ilvl="7" w:tplc="FFFFFFFF" w:tentative="1">
@@ -28055,7 +29060,7 @@
       <w:lvlText w:val="%8."/>
       <w:lvlJc w:val="left"/>
       <w:pPr>
-        <w:ind w:left="13614" w:hanging="360"/>
+        <w:ind w:left="28251" w:hanging="360"/>
       </w:pPr>
     </w:lvl>
     <w:lvl w:ilvl="8" w:tplc="FFFFFFFF" w:tentative="1">
@@ -28064,11 +29069,11 @@
       <w:lvlText w:val="%9."/>
       <w:lvlJc w:val="right"/>
       <w:pPr>
-        <w:ind w:left="14334" w:hanging="180"/>
+        <w:ind w:left="28971" w:hanging="180"/>
       </w:pPr>
     </w:lvl>
   </w:abstractNum>
-  <w:abstractNum w:abstractNumId="5" w15:restartNumberingAfterBreak="0">
+  <w:abstractNum w:abstractNumId="6" w15:restartNumberingAfterBreak="0">
     <w:nsid w:val="16ED4A36"/>
     <w:multiLevelType w:val="hybridMultilevel"/>
     <w:tmpl w:val="A2F29262"/>
@@ -28160,7 +29165,7 @@
       </w:pPr>
     </w:lvl>
   </w:abstractNum>
-  <w:abstractNum w:abstractNumId="6" w15:restartNumberingAfterBreak="0">
+  <w:abstractNum w:abstractNumId="7" w15:restartNumberingAfterBreak="0">
     <w:nsid w:val="1B3F7031"/>
     <w:multiLevelType w:val="hybridMultilevel"/>
     <w:tmpl w:val="9C34FBBA"/>
@@ -28246,7 +29251,7 @@
       </w:pPr>
     </w:lvl>
   </w:abstractNum>
-  <w:abstractNum w:abstractNumId="7" w15:restartNumberingAfterBreak="0">
+  <w:abstractNum w:abstractNumId="8" w15:restartNumberingAfterBreak="0">
     <w:nsid w:val="1D521A9E"/>
     <w:multiLevelType w:val="hybridMultilevel"/>
     <w:tmpl w:val="271CE05A"/>
@@ -28336,7 +29341,7 @@
       </w:pPr>
     </w:lvl>
   </w:abstractNum>
-  <w:abstractNum w:abstractNumId="8" w15:restartNumberingAfterBreak="0">
+  <w:abstractNum w:abstractNumId="9" w15:restartNumberingAfterBreak="0">
     <w:nsid w:val="1ED86F40"/>
     <w:multiLevelType w:val="multilevel"/>
     <w:tmpl w:val="CA58133A"/>
@@ -28448,7 +29453,93 @@
       </w:rPr>
     </w:lvl>
   </w:abstractNum>
-  <w:abstractNum w:abstractNumId="9" w15:restartNumberingAfterBreak="0">
+  <w:abstractNum w:abstractNumId="10" w15:restartNumberingAfterBreak="0">
+    <w:nsid w:val="1EEC6DD6"/>
+    <w:multiLevelType w:val="hybridMultilevel"/>
+    <w:tmpl w:val="D5E08CB8"/>
+    <w:lvl w:ilvl="0" w:tplc="38090019">
+      <w:start w:val="1"/>
+      <w:numFmt w:val="lowerLetter"/>
+      <w:lvlText w:val="%1."/>
+      <w:lvlJc w:val="left"/>
+      <w:pPr>
+        <w:ind w:left="2868" w:hanging="360"/>
+      </w:pPr>
+    </w:lvl>
+    <w:lvl w:ilvl="1" w:tplc="38090019" w:tentative="1">
+      <w:start w:val="1"/>
+      <w:numFmt w:val="lowerLetter"/>
+      <w:lvlText w:val="%2."/>
+      <w:lvlJc w:val="left"/>
+      <w:pPr>
+        <w:ind w:left="3588" w:hanging="360"/>
+      </w:pPr>
+    </w:lvl>
+    <w:lvl w:ilvl="2" w:tplc="3809001B" w:tentative="1">
+      <w:start w:val="1"/>
+      <w:numFmt w:val="lowerRoman"/>
+      <w:lvlText w:val="%3."/>
+      <w:lvlJc w:val="right"/>
+      <w:pPr>
+        <w:ind w:left="4308" w:hanging="180"/>
+      </w:pPr>
+    </w:lvl>
+    <w:lvl w:ilvl="3" w:tplc="3809000F" w:tentative="1">
+      <w:start w:val="1"/>
+      <w:numFmt w:val="decimal"/>
+      <w:lvlText w:val="%4."/>
+      <w:lvlJc w:val="left"/>
+      <w:pPr>
+        <w:ind w:left="5028" w:hanging="360"/>
+      </w:pPr>
+    </w:lvl>
+    <w:lvl w:ilvl="4" w:tplc="38090019" w:tentative="1">
+      <w:start w:val="1"/>
+      <w:numFmt w:val="lowerLetter"/>
+      <w:lvlText w:val="%5."/>
+      <w:lvlJc w:val="left"/>
+      <w:pPr>
+        <w:ind w:left="5748" w:hanging="360"/>
+      </w:pPr>
+    </w:lvl>
+    <w:lvl w:ilvl="5" w:tplc="3809001B" w:tentative="1">
+      <w:start w:val="1"/>
+      <w:numFmt w:val="lowerRoman"/>
+      <w:lvlText w:val="%6."/>
+      <w:lvlJc w:val="right"/>
+      <w:pPr>
+        <w:ind w:left="6468" w:hanging="180"/>
+      </w:pPr>
+    </w:lvl>
+    <w:lvl w:ilvl="6" w:tplc="3809000F" w:tentative="1">
+      <w:start w:val="1"/>
+      <w:numFmt w:val="decimal"/>
+      <w:lvlText w:val="%7."/>
+      <w:lvlJc w:val="left"/>
+      <w:pPr>
+        <w:ind w:left="7188" w:hanging="360"/>
+      </w:pPr>
+    </w:lvl>
+    <w:lvl w:ilvl="7" w:tplc="38090019" w:tentative="1">
+      <w:start w:val="1"/>
+      <w:numFmt w:val="lowerLetter"/>
+      <w:lvlText w:val="%8."/>
+      <w:lvlJc w:val="left"/>
+      <w:pPr>
+        <w:ind w:left="7908" w:hanging="360"/>
+      </w:pPr>
+    </w:lvl>
+    <w:lvl w:ilvl="8" w:tplc="3809001B" w:tentative="1">
+      <w:start w:val="1"/>
+      <w:numFmt w:val="lowerRoman"/>
+      <w:lvlText w:val="%9."/>
+      <w:lvlJc w:val="right"/>
+      <w:pPr>
+        <w:ind w:left="8628" w:hanging="180"/>
+      </w:pPr>
+    </w:lvl>
+  </w:abstractNum>
+  <w:abstractNum w:abstractNumId="11" w15:restartNumberingAfterBreak="0">
     <w:nsid w:val="1FA371AC"/>
     <w:multiLevelType w:val="hybridMultilevel"/>
     <w:tmpl w:val="093A5786"/>
@@ -28534,7 +29625,7 @@
       </w:pPr>
     </w:lvl>
   </w:abstractNum>
-  <w:abstractNum w:abstractNumId="10" w15:restartNumberingAfterBreak="0">
+  <w:abstractNum w:abstractNumId="12" w15:restartNumberingAfterBreak="0">
     <w:nsid w:val="202B4C40"/>
     <w:multiLevelType w:val="multilevel"/>
     <w:tmpl w:val="34CA93D4"/>
@@ -28731,7 +29822,7 @@
       </w:pPr>
     </w:lvl>
   </w:abstractNum>
-  <w:abstractNum w:abstractNumId="11" w15:restartNumberingAfterBreak="0">
+  <w:abstractNum w:abstractNumId="13" w15:restartNumberingAfterBreak="0">
     <w:nsid w:val="20EB12FD"/>
     <w:multiLevelType w:val="multilevel"/>
     <w:tmpl w:val="75024E3A"/>
@@ -28932,7 +30023,7 @@
       </w:pPr>
     </w:lvl>
   </w:abstractNum>
-  <w:abstractNum w:abstractNumId="12" w15:restartNumberingAfterBreak="0">
+  <w:abstractNum w:abstractNumId="14" w15:restartNumberingAfterBreak="0">
     <w:nsid w:val="25155D7D"/>
     <w:multiLevelType w:val="multilevel"/>
     <w:tmpl w:val="498CEC5C"/>
@@ -29137,7 +30228,7 @@
       </w:pPr>
     </w:lvl>
   </w:abstractNum>
-  <w:abstractNum w:abstractNumId="13" w15:restartNumberingAfterBreak="0">
+  <w:abstractNum w:abstractNumId="15" w15:restartNumberingAfterBreak="0">
     <w:nsid w:val="269263D1"/>
     <w:multiLevelType w:val="hybridMultilevel"/>
     <w:tmpl w:val="209A2A5E"/>
@@ -29223,7 +30314,7 @@
       </w:pPr>
     </w:lvl>
   </w:abstractNum>
-  <w:abstractNum w:abstractNumId="14" w15:restartNumberingAfterBreak="0">
+  <w:abstractNum w:abstractNumId="16" w15:restartNumberingAfterBreak="0">
     <w:nsid w:val="2898113E"/>
     <w:multiLevelType w:val="hybridMultilevel"/>
     <w:tmpl w:val="C49C4A44"/>
@@ -29309,7 +30400,7 @@
       </w:pPr>
     </w:lvl>
   </w:abstractNum>
-  <w:abstractNum w:abstractNumId="15" w15:restartNumberingAfterBreak="0">
+  <w:abstractNum w:abstractNumId="17" w15:restartNumberingAfterBreak="0">
     <w:nsid w:val="2C3517CF"/>
     <w:multiLevelType w:val="hybridMultilevel"/>
     <w:tmpl w:val="0848FA76"/>
@@ -29395,7 +30486,7 @@
       </w:pPr>
     </w:lvl>
   </w:abstractNum>
-  <w:abstractNum w:abstractNumId="16" w15:restartNumberingAfterBreak="0">
+  <w:abstractNum w:abstractNumId="18" w15:restartNumberingAfterBreak="0">
     <w:nsid w:val="2F3E23EA"/>
     <w:multiLevelType w:val="hybridMultilevel"/>
     <w:tmpl w:val="DBBC5318"/>
@@ -29487,7 +30578,7 @@
       </w:pPr>
     </w:lvl>
   </w:abstractNum>
-  <w:abstractNum w:abstractNumId="17" w15:restartNumberingAfterBreak="0">
+  <w:abstractNum w:abstractNumId="19" w15:restartNumberingAfterBreak="0">
     <w:nsid w:val="38512F19"/>
     <w:multiLevelType w:val="hybridMultilevel"/>
     <w:tmpl w:val="8A66FCAC"/>
@@ -29579,7 +30670,7 @@
       </w:pPr>
     </w:lvl>
   </w:abstractNum>
-  <w:abstractNum w:abstractNumId="18" w15:restartNumberingAfterBreak="0">
+  <w:abstractNum w:abstractNumId="20" w15:restartNumberingAfterBreak="0">
     <w:nsid w:val="38DA354E"/>
     <w:multiLevelType w:val="multilevel"/>
     <w:tmpl w:val="9BD0EC96"/>
@@ -29697,7 +30788,7 @@
       </w:rPr>
     </w:lvl>
   </w:abstractNum>
-  <w:abstractNum w:abstractNumId="19" w15:restartNumberingAfterBreak="0">
+  <w:abstractNum w:abstractNumId="21" w15:restartNumberingAfterBreak="0">
     <w:nsid w:val="3BA84C82"/>
     <w:multiLevelType w:val="hybridMultilevel"/>
     <w:tmpl w:val="C914A52A"/>
@@ -29783,7 +30874,7 @@
       </w:pPr>
     </w:lvl>
   </w:abstractNum>
-  <w:abstractNum w:abstractNumId="20" w15:restartNumberingAfterBreak="0">
+  <w:abstractNum w:abstractNumId="22" w15:restartNumberingAfterBreak="0">
     <w:nsid w:val="40B477C0"/>
     <w:multiLevelType w:val="hybridMultilevel"/>
     <w:tmpl w:val="BF92E61C"/>
@@ -29869,7 +30960,7 @@
       </w:pPr>
     </w:lvl>
   </w:abstractNum>
-  <w:abstractNum w:abstractNumId="21" w15:restartNumberingAfterBreak="0">
+  <w:abstractNum w:abstractNumId="23" w15:restartNumberingAfterBreak="0">
     <w:nsid w:val="40CA49EA"/>
     <w:multiLevelType w:val="hybridMultilevel"/>
     <w:tmpl w:val="D1928B42"/>
@@ -29955,7 +31046,7 @@
       </w:pPr>
     </w:lvl>
   </w:abstractNum>
-  <w:abstractNum w:abstractNumId="22" w15:restartNumberingAfterBreak="0">
+  <w:abstractNum w:abstractNumId="24" w15:restartNumberingAfterBreak="0">
     <w:nsid w:val="45C13372"/>
     <w:multiLevelType w:val="hybridMultilevel"/>
     <w:tmpl w:val="2EC48C6A"/>
@@ -30044,7 +31135,7 @@
       </w:pPr>
     </w:lvl>
   </w:abstractNum>
-  <w:abstractNum w:abstractNumId="23" w15:restartNumberingAfterBreak="0">
+  <w:abstractNum w:abstractNumId="25" w15:restartNumberingAfterBreak="0">
     <w:nsid w:val="492A0F65"/>
     <w:multiLevelType w:val="multilevel"/>
     <w:tmpl w:val="F0FA2AE8"/>
@@ -30198,102 +31289,10 @@
       </w:rPr>
     </w:lvl>
   </w:abstractNum>
-  <w:abstractNum w:abstractNumId="24" w15:restartNumberingAfterBreak="0">
-    <w:nsid w:val="68E32CC7"/>
-    <w:multiLevelType w:val="hybridMultilevel"/>
-    <w:tmpl w:val="660404A8"/>
-    <w:lvl w:ilvl="0" w:tplc="3809000F">
-      <w:start w:val="1"/>
-      <w:numFmt w:val="decimal"/>
-      <w:lvlText w:val="%1."/>
-      <w:lvlJc w:val="left"/>
-      <w:pPr>
-        <w:ind w:left="1800" w:hanging="360"/>
-      </w:pPr>
-      <w:rPr>
-        <w:b w:val="0"/>
-        <w:bCs w:val="0"/>
-        <w:i w:val="0"/>
-        <w:iCs w:val="0"/>
-      </w:rPr>
-    </w:lvl>
-    <w:lvl w:ilvl="1" w:tplc="38090019">
-      <w:start w:val="1"/>
-      <w:numFmt w:val="lowerLetter"/>
-      <w:lvlText w:val="%2."/>
-      <w:lvlJc w:val="left"/>
-      <w:pPr>
-        <w:ind w:left="2520" w:hanging="360"/>
-      </w:pPr>
-    </w:lvl>
-    <w:lvl w:ilvl="2" w:tplc="3809001B" w:tentative="1">
-      <w:start w:val="1"/>
-      <w:numFmt w:val="lowerRoman"/>
-      <w:lvlText w:val="%3."/>
-      <w:lvlJc w:val="right"/>
-      <w:pPr>
-        <w:ind w:left="3240" w:hanging="180"/>
-      </w:pPr>
-    </w:lvl>
-    <w:lvl w:ilvl="3" w:tplc="3809000F" w:tentative="1">
-      <w:start w:val="1"/>
-      <w:numFmt w:val="decimal"/>
-      <w:lvlText w:val="%4."/>
-      <w:lvlJc w:val="left"/>
-      <w:pPr>
-        <w:ind w:left="3960" w:hanging="360"/>
-      </w:pPr>
-    </w:lvl>
-    <w:lvl w:ilvl="4" w:tplc="38090019" w:tentative="1">
-      <w:start w:val="1"/>
-      <w:numFmt w:val="lowerLetter"/>
-      <w:lvlText w:val="%5."/>
-      <w:lvlJc w:val="left"/>
-      <w:pPr>
-        <w:ind w:left="4680" w:hanging="360"/>
-      </w:pPr>
-    </w:lvl>
-    <w:lvl w:ilvl="5" w:tplc="3809001B" w:tentative="1">
-      <w:start w:val="1"/>
-      <w:numFmt w:val="lowerRoman"/>
-      <w:lvlText w:val="%6."/>
-      <w:lvlJc w:val="right"/>
-      <w:pPr>
-        <w:ind w:left="5400" w:hanging="180"/>
-      </w:pPr>
-    </w:lvl>
-    <w:lvl w:ilvl="6" w:tplc="3809000F" w:tentative="1">
-      <w:start w:val="1"/>
-      <w:numFmt w:val="decimal"/>
-      <w:lvlText w:val="%7."/>
-      <w:lvlJc w:val="left"/>
-      <w:pPr>
-        <w:ind w:left="6120" w:hanging="360"/>
-      </w:pPr>
-    </w:lvl>
-    <w:lvl w:ilvl="7" w:tplc="38090019" w:tentative="1">
-      <w:start w:val="1"/>
-      <w:numFmt w:val="lowerLetter"/>
-      <w:lvlText w:val="%8."/>
-      <w:lvlJc w:val="left"/>
-      <w:pPr>
-        <w:ind w:left="6840" w:hanging="360"/>
-      </w:pPr>
-    </w:lvl>
-    <w:lvl w:ilvl="8" w:tplc="3809001B" w:tentative="1">
-      <w:start w:val="1"/>
-      <w:numFmt w:val="lowerRoman"/>
-      <w:lvlText w:val="%9."/>
-      <w:lvlJc w:val="right"/>
-      <w:pPr>
-        <w:ind w:left="7560" w:hanging="180"/>
-      </w:pPr>
-    </w:lvl>
-  </w:abstractNum>
-  <w:abstractNum w:abstractNumId="25" w15:restartNumberingAfterBreak="0">
-    <w:nsid w:val="6DDC4D65"/>
+  <w:abstractNum w:abstractNumId="26" w15:restartNumberingAfterBreak="0">
+    <w:nsid w:val="4AFD153D"/>
     <w:multiLevelType w:val="multilevel"/>
-    <w:tmpl w:val="4088F560"/>
+    <w:tmpl w:val="4BD81EE2"/>
     <w:lvl w:ilvl="0">
       <w:start w:val="1"/>
       <w:numFmt w:val="upperRoman"/>
@@ -30350,6 +31349,237 @@
     <w:lvl w:ilvl="3">
       <w:start w:val="1"/>
       <w:numFmt w:val="decimal"/>
+      <w:isLgl/>
+      <w:suff w:val="space"/>
+      <w:lvlText w:val="%1.%2.%3.%4"/>
+      <w:lvlJc w:val="left"/>
+      <w:pPr>
+        <w:ind w:left="1440" w:hanging="360"/>
+      </w:pPr>
+      <w:rPr>
+        <w:rFonts w:hint="default"/>
+        <w:b/>
+        <w:bCs/>
+      </w:rPr>
+    </w:lvl>
+    <w:lvl w:ilvl="4">
+      <w:start w:val="1"/>
+      <w:numFmt w:val="decimal"/>
+      <w:lvlText w:val="%5."/>
+      <w:lvlJc w:val="left"/>
+      <w:pPr>
+        <w:ind w:left="1800" w:hanging="360"/>
+      </w:pPr>
+      <w:rPr>
+        <w:rFonts w:hint="default"/>
+        <w:b w:val="0"/>
+        <w:bCs w:val="0"/>
+        <w:i w:val="0"/>
+        <w:iCs/>
+      </w:rPr>
+    </w:lvl>
+    <w:lvl w:ilvl="5">
+      <w:start w:val="1"/>
+      <w:numFmt w:val="lowerLetter"/>
+      <w:lvlText w:val="%6."/>
+      <w:lvlJc w:val="left"/>
+      <w:pPr>
+        <w:ind w:left="2160" w:hanging="360"/>
+      </w:pPr>
+    </w:lvl>
+    <w:lvl w:ilvl="6">
+      <w:start w:val="1"/>
+      <w:numFmt w:val="decimal"/>
+      <w:lvlText w:val="%7."/>
+      <w:lvlJc w:val="left"/>
+      <w:pPr>
+        <w:ind w:left="2520" w:hanging="360"/>
+      </w:pPr>
+      <w:rPr>
+        <w:rFonts w:hint="default"/>
+        <w:b w:val="0"/>
+        <w:bCs/>
+        <w:i w:val="0"/>
+        <w:iCs/>
+      </w:rPr>
+    </w:lvl>
+    <w:lvl w:ilvl="7">
+      <w:start w:val="1"/>
+      <w:numFmt w:val="lowerLetter"/>
+      <w:lvlText w:val="%8."/>
+      <w:lvlJc w:val="left"/>
+      <w:pPr>
+        <w:ind w:left="2880" w:hanging="360"/>
+      </w:pPr>
+      <w:rPr>
+        <w:rFonts w:hint="default"/>
+      </w:rPr>
+    </w:lvl>
+    <w:lvl w:ilvl="8">
+      <w:start w:val="1"/>
+      <w:numFmt w:val="lowerRoman"/>
+      <w:lvlText w:val="%9."/>
+      <w:lvlJc w:val="left"/>
+      <w:pPr>
+        <w:ind w:left="3240" w:hanging="360"/>
+      </w:pPr>
+      <w:rPr>
+        <w:rFonts w:hint="default"/>
+      </w:rPr>
+    </w:lvl>
+  </w:abstractNum>
+  <w:abstractNum w:abstractNumId="27" w15:restartNumberingAfterBreak="0">
+    <w:nsid w:val="68E32CC7"/>
+    <w:multiLevelType w:val="hybridMultilevel"/>
+    <w:tmpl w:val="660404A8"/>
+    <w:lvl w:ilvl="0" w:tplc="3809000F">
+      <w:start w:val="1"/>
+      <w:numFmt w:val="decimal"/>
+      <w:lvlText w:val="%1."/>
+      <w:lvlJc w:val="left"/>
+      <w:pPr>
+        <w:ind w:left="1800" w:hanging="360"/>
+      </w:pPr>
+      <w:rPr>
+        <w:b w:val="0"/>
+        <w:bCs w:val="0"/>
+        <w:i w:val="0"/>
+        <w:iCs w:val="0"/>
+      </w:rPr>
+    </w:lvl>
+    <w:lvl w:ilvl="1" w:tplc="38090019">
+      <w:start w:val="1"/>
+      <w:numFmt w:val="lowerLetter"/>
+      <w:lvlText w:val="%2."/>
+      <w:lvlJc w:val="left"/>
+      <w:pPr>
+        <w:ind w:left="2520" w:hanging="360"/>
+      </w:pPr>
+    </w:lvl>
+    <w:lvl w:ilvl="2" w:tplc="3809001B" w:tentative="1">
+      <w:start w:val="1"/>
+      <w:numFmt w:val="lowerRoman"/>
+      <w:lvlText w:val="%3."/>
+      <w:lvlJc w:val="right"/>
+      <w:pPr>
+        <w:ind w:left="3240" w:hanging="180"/>
+      </w:pPr>
+    </w:lvl>
+    <w:lvl w:ilvl="3" w:tplc="3809000F" w:tentative="1">
+      <w:start w:val="1"/>
+      <w:numFmt w:val="decimal"/>
+      <w:lvlText w:val="%4."/>
+      <w:lvlJc w:val="left"/>
+      <w:pPr>
+        <w:ind w:left="3960" w:hanging="360"/>
+      </w:pPr>
+    </w:lvl>
+    <w:lvl w:ilvl="4" w:tplc="38090019" w:tentative="1">
+      <w:start w:val="1"/>
+      <w:numFmt w:val="lowerLetter"/>
+      <w:lvlText w:val="%5."/>
+      <w:lvlJc w:val="left"/>
+      <w:pPr>
+        <w:ind w:left="4680" w:hanging="360"/>
+      </w:pPr>
+    </w:lvl>
+    <w:lvl w:ilvl="5" w:tplc="3809001B" w:tentative="1">
+      <w:start w:val="1"/>
+      <w:numFmt w:val="lowerRoman"/>
+      <w:lvlText w:val="%6."/>
+      <w:lvlJc w:val="right"/>
+      <w:pPr>
+        <w:ind w:left="5400" w:hanging="180"/>
+      </w:pPr>
+    </w:lvl>
+    <w:lvl w:ilvl="6" w:tplc="3809000F" w:tentative="1">
+      <w:start w:val="1"/>
+      <w:numFmt w:val="decimal"/>
+      <w:lvlText w:val="%7."/>
+      <w:lvlJc w:val="left"/>
+      <w:pPr>
+        <w:ind w:left="6120" w:hanging="360"/>
+      </w:pPr>
+    </w:lvl>
+    <w:lvl w:ilvl="7" w:tplc="38090019" w:tentative="1">
+      <w:start w:val="1"/>
+      <w:numFmt w:val="lowerLetter"/>
+      <w:lvlText w:val="%8."/>
+      <w:lvlJc w:val="left"/>
+      <w:pPr>
+        <w:ind w:left="6840" w:hanging="360"/>
+      </w:pPr>
+    </w:lvl>
+    <w:lvl w:ilvl="8" w:tplc="3809001B" w:tentative="1">
+      <w:start w:val="1"/>
+      <w:numFmt w:val="lowerRoman"/>
+      <w:lvlText w:val="%9."/>
+      <w:lvlJc w:val="right"/>
+      <w:pPr>
+        <w:ind w:left="7560" w:hanging="180"/>
+      </w:pPr>
+    </w:lvl>
+  </w:abstractNum>
+  <w:abstractNum w:abstractNumId="28" w15:restartNumberingAfterBreak="0">
+    <w:nsid w:val="6DDC4D65"/>
+    <w:multiLevelType w:val="multilevel"/>
+    <w:tmpl w:val="4088F560"/>
+    <w:lvl w:ilvl="0">
+      <w:start w:val="1"/>
+      <w:numFmt w:val="upperRoman"/>
+      <w:suff w:val="nothing"/>
+      <w:lvlText w:val="BAB %1"/>
+      <w:lvlJc w:val="left"/>
+      <w:pPr>
+        <w:ind w:left="360" w:hanging="360"/>
+      </w:pPr>
+      <w:rPr>
+        <w:rFonts w:ascii="Times New Roman" w:hAnsi="Times New Roman" w:hint="default"/>
+        <w:b/>
+        <w:i w:val="0"/>
+        <w:color w:val="000000" w:themeColor="text1"/>
+        <w:sz w:val="28"/>
+      </w:rPr>
+    </w:lvl>
+    <w:lvl w:ilvl="1">
+      <w:start w:val="1"/>
+      <w:numFmt w:val="decimal"/>
+      <w:isLgl/>
+      <w:suff w:val="space"/>
+      <w:lvlText w:val="%1.%2"/>
+      <w:lvlJc w:val="left"/>
+      <w:pPr>
+        <w:ind w:left="720" w:hanging="360"/>
+      </w:pPr>
+      <w:rPr>
+        <w:rFonts w:ascii="Times New Roman" w:hAnsi="Times New Roman" w:hint="default"/>
+        <w:b/>
+        <w:i w:val="0"/>
+        <w:color w:val="000000" w:themeColor="text1"/>
+        <w:sz w:val="24"/>
+      </w:rPr>
+    </w:lvl>
+    <w:lvl w:ilvl="2">
+      <w:start w:val="1"/>
+      <w:numFmt w:val="decimal"/>
+      <w:isLgl/>
+      <w:suff w:val="space"/>
+      <w:lvlText w:val="%1.%2.%3"/>
+      <w:lvlJc w:val="left"/>
+      <w:pPr>
+        <w:ind w:left="1080" w:hanging="360"/>
+      </w:pPr>
+      <w:rPr>
+        <w:rFonts w:ascii="Times New Roman" w:hAnsi="Times New Roman" w:hint="default"/>
+        <w:b/>
+        <w:i w:val="0"/>
+        <w:color w:val="000000" w:themeColor="text1"/>
+        <w:sz w:val="24"/>
+      </w:rPr>
+    </w:lvl>
+    <w:lvl w:ilvl="3">
+      <w:start w:val="1"/>
+      <w:numFmt w:val="decimal"/>
       <w:lvlText w:val="%4."/>
       <w:lvlJc w:val="left"/>
       <w:pPr>
@@ -30420,7 +31650,7 @@
       </w:rPr>
     </w:lvl>
   </w:abstractNum>
-  <w:abstractNum w:abstractNumId="26" w15:restartNumberingAfterBreak="0">
+  <w:abstractNum w:abstractNumId="29" w15:restartNumberingAfterBreak="0">
     <w:nsid w:val="706C3374"/>
     <w:multiLevelType w:val="hybridMultilevel"/>
     <w:tmpl w:val="48928A24"/>
@@ -30506,7 +31736,7 @@
       </w:pPr>
     </w:lvl>
   </w:abstractNum>
-  <w:abstractNum w:abstractNumId="27" w15:restartNumberingAfterBreak="0">
+  <w:abstractNum w:abstractNumId="30" w15:restartNumberingAfterBreak="0">
     <w:nsid w:val="73820927"/>
     <w:multiLevelType w:val="hybridMultilevel"/>
     <w:tmpl w:val="7F3EE8B6"/>
@@ -30592,7 +31822,7 @@
       </w:pPr>
     </w:lvl>
   </w:abstractNum>
-  <w:abstractNum w:abstractNumId="28" w15:restartNumberingAfterBreak="0">
+  <w:abstractNum w:abstractNumId="31" w15:restartNumberingAfterBreak="0">
     <w:nsid w:val="771667D6"/>
     <w:multiLevelType w:val="multilevel"/>
     <w:tmpl w:val="3EB8AC3C"/>
@@ -30738,7 +31968,7 @@
       </w:rPr>
     </w:lvl>
   </w:abstractNum>
-  <w:abstractNum w:abstractNumId="29" w15:restartNumberingAfterBreak="0">
+  <w:abstractNum w:abstractNumId="32" w15:restartNumberingAfterBreak="0">
     <w:nsid w:val="778B657E"/>
     <w:multiLevelType w:val="hybridMultilevel"/>
     <w:tmpl w:val="9C5A8FC2"/>
@@ -30825,31 +32055,31 @@
     </w:lvl>
   </w:abstractNum>
   <w:num w:numId="1" w16cid:durableId="602423850">
-    <w:abstractNumId w:val="28"/>
+    <w:abstractNumId w:val="31"/>
   </w:num>
   <w:num w:numId="2" w16cid:durableId="448622842">
-    <w:abstractNumId w:val="4"/>
+    <w:abstractNumId w:val="5"/>
   </w:num>
   <w:num w:numId="3" w16cid:durableId="298415863">
-    <w:abstractNumId w:val="15"/>
+    <w:abstractNumId w:val="17"/>
   </w:num>
   <w:num w:numId="4" w16cid:durableId="2088765404">
-    <w:abstractNumId w:val="19"/>
+    <w:abstractNumId w:val="21"/>
   </w:num>
   <w:num w:numId="5" w16cid:durableId="1611669678">
-    <w:abstractNumId w:val="26"/>
+    <w:abstractNumId w:val="29"/>
   </w:num>
   <w:num w:numId="6" w16cid:durableId="291714129">
-    <w:abstractNumId w:val="20"/>
+    <w:abstractNumId w:val="22"/>
   </w:num>
   <w:num w:numId="7" w16cid:durableId="1385256148">
-    <w:abstractNumId w:val="11"/>
+    <w:abstractNumId w:val="13"/>
   </w:num>
   <w:num w:numId="8" w16cid:durableId="205143490">
-    <w:abstractNumId w:val="23"/>
+    <w:abstractNumId w:val="25"/>
   </w:num>
   <w:num w:numId="9" w16cid:durableId="1179660702">
-    <w:abstractNumId w:val="3"/>
+    <w:abstractNumId w:val="4"/>
     <w:lvlOverride w:ilvl="0">
       <w:startOverride w:val="1"/>
     </w:lvlOverride>
@@ -30879,7 +32109,7 @@
     </w:lvlOverride>
   </w:num>
   <w:num w:numId="10" w16cid:durableId="430971637">
-    <w:abstractNumId w:val="12"/>
+    <w:abstractNumId w:val="14"/>
     <w:lvlOverride w:ilvl="0">
       <w:startOverride w:val="1"/>
     </w:lvlOverride>
@@ -30909,70 +32139,79 @@
     </w:lvlOverride>
   </w:num>
   <w:num w:numId="11" w16cid:durableId="497159861">
-    <w:abstractNumId w:val="3"/>
+    <w:abstractNumId w:val="4"/>
   </w:num>
   <w:num w:numId="12" w16cid:durableId="845176060">
-    <w:abstractNumId w:val="24"/>
+    <w:abstractNumId w:val="27"/>
   </w:num>
   <w:num w:numId="13" w16cid:durableId="2045667316">
-    <w:abstractNumId w:val="17"/>
+    <w:abstractNumId w:val="19"/>
   </w:num>
   <w:num w:numId="14" w16cid:durableId="1808166037">
-    <w:abstractNumId w:val="10"/>
+    <w:abstractNumId w:val="12"/>
   </w:num>
   <w:num w:numId="15" w16cid:durableId="1292125845">
-    <w:abstractNumId w:val="29"/>
+    <w:abstractNumId w:val="32"/>
   </w:num>
   <w:num w:numId="16" w16cid:durableId="906963697">
-    <w:abstractNumId w:val="14"/>
+    <w:abstractNumId w:val="16"/>
   </w:num>
   <w:num w:numId="17" w16cid:durableId="2009945721">
+    <w:abstractNumId w:val="15"/>
+  </w:num>
+  <w:num w:numId="18" w16cid:durableId="1804499518">
+    <w:abstractNumId w:val="30"/>
+  </w:num>
+  <w:num w:numId="19" w16cid:durableId="1061831901">
     <w:abstractNumId w:val="13"/>
   </w:num>
-  <w:num w:numId="18" w16cid:durableId="1804499518">
-    <w:abstractNumId w:val="27"/>
-  </w:num>
-  <w:num w:numId="19" w16cid:durableId="1061831901">
-    <w:abstractNumId w:val="11"/>
-  </w:num>
   <w:num w:numId="20" w16cid:durableId="532235595">
-    <w:abstractNumId w:val="7"/>
+    <w:abstractNumId w:val="8"/>
   </w:num>
   <w:num w:numId="21" w16cid:durableId="1015885534">
-    <w:abstractNumId w:val="16"/>
+    <w:abstractNumId w:val="18"/>
   </w:num>
   <w:num w:numId="22" w16cid:durableId="1239289202">
-    <w:abstractNumId w:val="2"/>
+    <w:abstractNumId w:val="3"/>
   </w:num>
   <w:num w:numId="23" w16cid:durableId="1980694816">
     <w:abstractNumId w:val="0"/>
   </w:num>
   <w:num w:numId="24" w16cid:durableId="876625559">
-    <w:abstractNumId w:val="18"/>
+    <w:abstractNumId w:val="20"/>
   </w:num>
   <w:num w:numId="25" w16cid:durableId="1561863916">
-    <w:abstractNumId w:val="8"/>
+    <w:abstractNumId w:val="9"/>
   </w:num>
   <w:num w:numId="26" w16cid:durableId="1819421378">
-    <w:abstractNumId w:val="9"/>
+    <w:abstractNumId w:val="11"/>
   </w:num>
   <w:num w:numId="27" w16cid:durableId="139730490">
     <w:abstractNumId w:val="1"/>
   </w:num>
   <w:num w:numId="28" w16cid:durableId="132604421">
+    <w:abstractNumId w:val="7"/>
+  </w:num>
+  <w:num w:numId="29" w16cid:durableId="63380833">
+    <w:abstractNumId w:val="23"/>
+  </w:num>
+  <w:num w:numId="30" w16cid:durableId="838009849">
+    <w:abstractNumId w:val="24"/>
+  </w:num>
+  <w:num w:numId="31" w16cid:durableId="1060010788">
+    <w:abstractNumId w:val="28"/>
+  </w:num>
+  <w:num w:numId="32" w16cid:durableId="958225000">
     <w:abstractNumId w:val="6"/>
   </w:num>
-  <w:num w:numId="29" w16cid:durableId="63380833">
-    <w:abstractNumId w:val="21"/>
+  <w:num w:numId="33" w16cid:durableId="298073292">
+    <w:abstractNumId w:val="2"/>
   </w:num>
-  <w:num w:numId="30" w16cid:durableId="838009849">
-    <w:abstractNumId w:val="22"/>
+  <w:num w:numId="34" w16cid:durableId="1605265325">
+    <w:abstractNumId w:val="10"/>
   </w:num>
-  <w:num w:numId="31" w16cid:durableId="1060010788">
-    <w:abstractNumId w:val="25"/>
-  </w:num>
-  <w:num w:numId="32" w16cid:durableId="958225000">
-    <w:abstractNumId w:val="5"/>
+  <w:num w:numId="35" w16cid:durableId="2070574422">
+    <w:abstractNumId w:val="26"/>
   </w:num>
   <w:numIdMacAtCleanup w:val="30"/>
 </w:numbering>

</xml_diff>